<commit_message>
Forms, form classes, useage of forms
</commit_message>
<xml_diff>
--- a/Django.docx
+++ b/Django.docx
@@ -7995,6 +7995,7 @@
         <w:rPr>
           <w:b/>
           <w:bCs/>
+          <w:noProof/>
           <w:lang w:val="pl-PL"/>
         </w:rPr>
         <w:drawing>
@@ -8032,6 +8033,836 @@
             </a:graphic>
           </wp:inline>
         </w:drawing>
+      </w:r>
+    </w:p>
+    <w:p>
+      <w:pPr>
+        <w:rPr>
+          <w:lang w:val="pl-PL"/>
+        </w:rPr>
+      </w:pPr>
+      <w:r>
+        <w:rPr>
+          <w:lang w:val="pl-PL"/>
+        </w:rPr>
+        <w:t xml:space="preserve">W </w:t>
+      </w:r>
+      <w:proofErr w:type="spellStart"/>
+      <w:r>
+        <w:rPr>
+          <w:lang w:val="pl-PL"/>
+        </w:rPr>
+        <w:t>actions</w:t>
+      </w:r>
+      <w:proofErr w:type="spellEnd"/>
+      <w:r>
+        <w:rPr>
+          <w:lang w:val="pl-PL"/>
+        </w:rPr>
+        <w:t xml:space="preserve"> możemy wprowadzić część URL jako formę odnośnika do którego ma być przekazany form:</w:t>
+      </w:r>
+    </w:p>
+    <w:p>
+      <w:pPr>
+        <w:rPr>
+          <w:lang w:val="pl-PL"/>
+        </w:rPr>
+      </w:pPr>
+      <w:r>
+        <w:rPr>
+          <w:lang w:val="pl-PL"/>
+        </w:rPr>
+        <w:drawing>
+          <wp:inline distT="0" distB="0" distL="0" distR="0" wp14:anchorId="2E53B27B" wp14:editId="1FB5C2A8">
+            <wp:extent cx="2600325" cy="1276602"/>
+            <wp:effectExtent l="0" t="0" r="0" b="0"/>
+            <wp:docPr id="1171853821" name="Obraz 1" descr="Obraz zawierający tekst, zrzut ekranu, Czcionka&#10;&#10;Opis wygenerowany automatycznie"/>
+            <wp:cNvGraphicFramePr>
+              <a:graphicFrameLocks xmlns:a="http://schemas.openxmlformats.org/drawingml/2006/main" noChangeAspect="1"/>
+            </wp:cNvGraphicFramePr>
+            <a:graphic xmlns:a="http://schemas.openxmlformats.org/drawingml/2006/main">
+              <a:graphicData uri="http://schemas.openxmlformats.org/drawingml/2006/picture">
+                <pic:pic xmlns:pic="http://schemas.openxmlformats.org/drawingml/2006/picture">
+                  <pic:nvPicPr>
+                    <pic:cNvPr id="1171853821" name="Obraz 1" descr="Obraz zawierający tekst, zrzut ekranu, Czcionka&#10;&#10;Opis wygenerowany automatycznie"/>
+                    <pic:cNvPicPr/>
+                  </pic:nvPicPr>
+                  <pic:blipFill>
+                    <a:blip r:embed="rId39"/>
+                    <a:stretch>
+                      <a:fillRect/>
+                    </a:stretch>
+                  </pic:blipFill>
+                  <pic:spPr>
+                    <a:xfrm>
+                      <a:off x="0" y="0"/>
+                      <a:ext cx="2630457" cy="1291395"/>
+                    </a:xfrm>
+                    <a:prstGeom prst="rect">
+                      <a:avLst/>
+                    </a:prstGeom>
+                  </pic:spPr>
+                </pic:pic>
+              </a:graphicData>
+            </a:graphic>
+          </wp:inline>
+        </w:drawing>
+      </w:r>
+      <w:r>
+        <w:rPr>
+          <w:lang w:val="pl-PL"/>
+        </w:rPr>
+        <w:drawing>
+          <wp:inline distT="0" distB="0" distL="0" distR="0" wp14:anchorId="17F0C424" wp14:editId="194C0087">
+            <wp:extent cx="2905125" cy="847943"/>
+            <wp:effectExtent l="0" t="0" r="0" b="9525"/>
+            <wp:docPr id="886839590" name="Obraz 1" descr="Obraz zawierający tekst, zrzut ekranu, Czcionka&#10;&#10;Opis wygenerowany automatycznie"/>
+            <wp:cNvGraphicFramePr>
+              <a:graphicFrameLocks xmlns:a="http://schemas.openxmlformats.org/drawingml/2006/main" noChangeAspect="1"/>
+            </wp:cNvGraphicFramePr>
+            <a:graphic xmlns:a="http://schemas.openxmlformats.org/drawingml/2006/main">
+              <a:graphicData uri="http://schemas.openxmlformats.org/drawingml/2006/picture">
+                <pic:pic xmlns:pic="http://schemas.openxmlformats.org/drawingml/2006/picture">
+                  <pic:nvPicPr>
+                    <pic:cNvPr id="886839590" name="Obraz 1" descr="Obraz zawierający tekst, zrzut ekranu, Czcionka&#10;&#10;Opis wygenerowany automatycznie"/>
+                    <pic:cNvPicPr/>
+                  </pic:nvPicPr>
+                  <pic:blipFill>
+                    <a:blip r:embed="rId40"/>
+                    <a:stretch>
+                      <a:fillRect/>
+                    </a:stretch>
+                  </pic:blipFill>
+                  <pic:spPr>
+                    <a:xfrm>
+                      <a:off x="0" y="0"/>
+                      <a:ext cx="2919679" cy="852191"/>
+                    </a:xfrm>
+                    <a:prstGeom prst="rect">
+                      <a:avLst/>
+                    </a:prstGeom>
+                  </pic:spPr>
+                </pic:pic>
+              </a:graphicData>
+            </a:graphic>
+          </wp:inline>
+        </w:drawing>
+      </w:r>
+    </w:p>
+    <w:p>
+      <w:pPr>
+        <w:rPr>
+          <w:lang w:val="pl-PL"/>
+        </w:rPr>
+      </w:pPr>
+    </w:p>
+    <w:p>
+      <w:pPr>
+        <w:rPr>
+          <w:lang w:val="pl-PL"/>
+        </w:rPr>
+      </w:pPr>
+      <w:r>
+        <w:rPr>
+          <w:lang w:val="pl-PL"/>
+        </w:rPr>
+        <w:t xml:space="preserve">Gdy chcemy aby forma wróciła do tego samego </w:t>
+      </w:r>
+      <w:proofErr w:type="spellStart"/>
+      <w:r>
+        <w:rPr>
+          <w:lang w:val="pl-PL"/>
+        </w:rPr>
+        <w:t>url</w:t>
+      </w:r>
+      <w:proofErr w:type="spellEnd"/>
+      <w:r>
+        <w:rPr>
+          <w:lang w:val="pl-PL"/>
+        </w:rPr>
+        <w:t xml:space="preserve"> aby sprawdzić np. co zostało </w:t>
+      </w:r>
+      <w:r>
+        <w:rPr>
+          <w:lang w:val="pl-PL"/>
+        </w:rPr>
+        <w:t>wprowadzono</w:t>
+      </w:r>
+      <w:r>
+        <w:rPr>
+          <w:lang w:val="pl-PL"/>
+        </w:rPr>
+        <w:t xml:space="preserve"> możemy wykorzystać </w:t>
+      </w:r>
+      <w:r>
+        <w:rPr>
+          <w:lang w:val="pl-PL"/>
+        </w:rPr>
+        <w:t>warunki</w:t>
+      </w:r>
+      <w:r>
+        <w:rPr>
+          <w:lang w:val="pl-PL"/>
+        </w:rPr>
+        <w:t>:</w:t>
+      </w:r>
+    </w:p>
+    <w:p>
+      <w:pPr>
+        <w:rPr>
+          <w:lang w:val="pl-PL"/>
+        </w:rPr>
+      </w:pPr>
+      <w:r>
+        <w:rPr>
+          <w:lang w:val="pl-PL"/>
+        </w:rPr>
+        <w:drawing>
+          <wp:inline distT="0" distB="0" distL="0" distR="0" wp14:anchorId="2CA736BB" wp14:editId="25EB7814">
+            <wp:extent cx="4858428" cy="752580"/>
+            <wp:effectExtent l="0" t="0" r="0" b="9525"/>
+            <wp:docPr id="1109332344" name="Obraz 1" descr="Obraz zawierający tekst, zrzut ekranu, Czcionka&#10;&#10;Opis wygenerowany automatycznie"/>
+            <wp:cNvGraphicFramePr>
+              <a:graphicFrameLocks xmlns:a="http://schemas.openxmlformats.org/drawingml/2006/main" noChangeAspect="1"/>
+            </wp:cNvGraphicFramePr>
+            <a:graphic xmlns:a="http://schemas.openxmlformats.org/drawingml/2006/main">
+              <a:graphicData uri="http://schemas.openxmlformats.org/drawingml/2006/picture">
+                <pic:pic xmlns:pic="http://schemas.openxmlformats.org/drawingml/2006/picture">
+                  <pic:nvPicPr>
+                    <pic:cNvPr id="1109332344" name="Obraz 1" descr="Obraz zawierający tekst, zrzut ekranu, Czcionka&#10;&#10;Opis wygenerowany automatycznie"/>
+                    <pic:cNvPicPr/>
+                  </pic:nvPicPr>
+                  <pic:blipFill>
+                    <a:blip r:embed="rId41"/>
+                    <a:stretch>
+                      <a:fillRect/>
+                    </a:stretch>
+                  </pic:blipFill>
+                  <pic:spPr>
+                    <a:xfrm>
+                      <a:off x="0" y="0"/>
+                      <a:ext cx="4858428" cy="752580"/>
+                    </a:xfrm>
+                    <a:prstGeom prst="rect">
+                      <a:avLst/>
+                    </a:prstGeom>
+                  </pic:spPr>
+                </pic:pic>
+              </a:graphicData>
+            </a:graphic>
+          </wp:inline>
+        </w:drawing>
+      </w:r>
+    </w:p>
+    <w:p>
+      <w:pPr>
+        <w:rPr>
+          <w:lang w:val="pl-PL"/>
+        </w:rPr>
+      </w:pPr>
+      <w:r>
+        <w:rPr>
+          <w:lang w:val="pl-PL"/>
+        </w:rPr>
+        <w:t xml:space="preserve">Aby uzyskać dane z przesłanej formy wykorzystujemy </w:t>
+      </w:r>
+      <w:proofErr w:type="spellStart"/>
+      <w:r>
+        <w:rPr>
+          <w:lang w:val="pl-PL"/>
+        </w:rPr>
+        <w:t>request.POST</w:t>
+      </w:r>
+      <w:proofErr w:type="spellEnd"/>
+      <w:r>
+        <w:rPr>
+          <w:lang w:val="pl-PL"/>
+        </w:rPr>
+        <w:t xml:space="preserve">[„nazwa nadana w HTML </w:t>
+      </w:r>
+      <w:proofErr w:type="spellStart"/>
+      <w:r>
+        <w:rPr>
+          <w:lang w:val="pl-PL"/>
+        </w:rPr>
+        <w:t>template</w:t>
+      </w:r>
+      <w:proofErr w:type="spellEnd"/>
+      <w:r>
+        <w:rPr>
+          <w:lang w:val="pl-PL"/>
+        </w:rPr>
+        <w:t>”]</w:t>
+      </w:r>
+      <w:r>
+        <w:rPr>
+          <w:lang w:val="pl-PL"/>
+        </w:rPr>
+        <w:t>, zasada jak w pobieraniu danych z Dictionary.</w:t>
+      </w:r>
+    </w:p>
+    <w:p>
+      <w:pPr>
+        <w:rPr>
+          <w:lang w:val="pl-PL"/>
+        </w:rPr>
+      </w:pPr>
+      <w:r>
+        <w:rPr>
+          <w:lang w:val="pl-PL"/>
+        </w:rPr>
+        <w:drawing>
+          <wp:inline distT="0" distB="0" distL="0" distR="0" wp14:anchorId="30753DA9" wp14:editId="1CCB374A">
+            <wp:extent cx="5249008" cy="1181265"/>
+            <wp:effectExtent l="0" t="0" r="8890" b="0"/>
+            <wp:docPr id="460237254" name="Obraz 1" descr="Obraz zawierający tekst, zrzut ekranu, Czcionka&#10;&#10;Opis wygenerowany automatycznie"/>
+            <wp:cNvGraphicFramePr>
+              <a:graphicFrameLocks xmlns:a="http://schemas.openxmlformats.org/drawingml/2006/main" noChangeAspect="1"/>
+            </wp:cNvGraphicFramePr>
+            <a:graphic xmlns:a="http://schemas.openxmlformats.org/drawingml/2006/main">
+              <a:graphicData uri="http://schemas.openxmlformats.org/drawingml/2006/picture">
+                <pic:pic xmlns:pic="http://schemas.openxmlformats.org/drawingml/2006/picture">
+                  <pic:nvPicPr>
+                    <pic:cNvPr id="460237254" name="Obraz 1" descr="Obraz zawierający tekst, zrzut ekranu, Czcionka&#10;&#10;Opis wygenerowany automatycznie"/>
+                    <pic:cNvPicPr/>
+                  </pic:nvPicPr>
+                  <pic:blipFill>
+                    <a:blip r:embed="rId42"/>
+                    <a:stretch>
+                      <a:fillRect/>
+                    </a:stretch>
+                  </pic:blipFill>
+                  <pic:spPr>
+                    <a:xfrm>
+                      <a:off x="0" y="0"/>
+                      <a:ext cx="5249008" cy="1181265"/>
+                    </a:xfrm>
+                    <a:prstGeom prst="rect">
+                      <a:avLst/>
+                    </a:prstGeom>
+                  </pic:spPr>
+                </pic:pic>
+              </a:graphicData>
+            </a:graphic>
+          </wp:inline>
+        </w:drawing>
+      </w:r>
+    </w:p>
+    <w:p>
+      <w:pPr>
+        <w:rPr>
+          <w:lang w:val="pl-PL"/>
+        </w:rPr>
+      </w:pPr>
+      <w:r>
+        <w:rPr>
+          <w:lang w:val="pl-PL"/>
+        </w:rPr>
+        <w:t xml:space="preserve">Powinno się wykorzystywać </w:t>
+      </w:r>
+      <w:proofErr w:type="spellStart"/>
+      <w:r>
+        <w:rPr>
+          <w:lang w:val="pl-PL"/>
+        </w:rPr>
+        <w:t>redirect</w:t>
+      </w:r>
+      <w:proofErr w:type="spellEnd"/>
+      <w:r>
+        <w:rPr>
+          <w:lang w:val="pl-PL"/>
+        </w:rPr>
+        <w:t xml:space="preserve"> zamiast </w:t>
+      </w:r>
+      <w:proofErr w:type="spellStart"/>
+      <w:r>
+        <w:rPr>
+          <w:lang w:val="pl-PL"/>
+        </w:rPr>
+        <w:t>render</w:t>
+      </w:r>
+      <w:proofErr w:type="spellEnd"/>
+      <w:r>
+        <w:rPr>
+          <w:lang w:val="pl-PL"/>
+        </w:rPr>
+        <w:t xml:space="preserve"> </w:t>
+      </w:r>
+      <w:proofErr w:type="spellStart"/>
+      <w:r>
+        <w:rPr>
+          <w:lang w:val="pl-PL"/>
+        </w:rPr>
+        <w:t>template</w:t>
+      </w:r>
+      <w:proofErr w:type="spellEnd"/>
+      <w:r>
+        <w:rPr>
+          <w:lang w:val="pl-PL"/>
+        </w:rPr>
+        <w:t xml:space="preserve">. </w:t>
+      </w:r>
+    </w:p>
+    <w:p>
+      <w:pPr>
+        <w:rPr>
+          <w:lang w:val="pl-PL"/>
+        </w:rPr>
+      </w:pPr>
+      <w:r>
+        <w:rPr>
+          <w:lang w:val="pl-PL"/>
+        </w:rPr>
+        <w:lastRenderedPageBreak/>
+        <w:drawing>
+          <wp:inline distT="0" distB="0" distL="0" distR="0" wp14:anchorId="54298472" wp14:editId="57CAF383">
+            <wp:extent cx="4410691" cy="1914792"/>
+            <wp:effectExtent l="0" t="0" r="9525" b="9525"/>
+            <wp:docPr id="1555203406" name="Obraz 1" descr="Obraz zawierający tekst, zrzut ekranu, Czcionka&#10;&#10;Opis wygenerowany automatycznie"/>
+            <wp:cNvGraphicFramePr>
+              <a:graphicFrameLocks xmlns:a="http://schemas.openxmlformats.org/drawingml/2006/main" noChangeAspect="1"/>
+            </wp:cNvGraphicFramePr>
+            <a:graphic xmlns:a="http://schemas.openxmlformats.org/drawingml/2006/main">
+              <a:graphicData uri="http://schemas.openxmlformats.org/drawingml/2006/picture">
+                <pic:pic xmlns:pic="http://schemas.openxmlformats.org/drawingml/2006/picture">
+                  <pic:nvPicPr>
+                    <pic:cNvPr id="1555203406" name="Obraz 1" descr="Obraz zawierający tekst, zrzut ekranu, Czcionka&#10;&#10;Opis wygenerowany automatycznie"/>
+                    <pic:cNvPicPr/>
+                  </pic:nvPicPr>
+                  <pic:blipFill>
+                    <a:blip r:embed="rId43"/>
+                    <a:stretch>
+                      <a:fillRect/>
+                    </a:stretch>
+                  </pic:blipFill>
+                  <pic:spPr>
+                    <a:xfrm>
+                      <a:off x="0" y="0"/>
+                      <a:ext cx="4410691" cy="1914792"/>
+                    </a:xfrm>
+                    <a:prstGeom prst="rect">
+                      <a:avLst/>
+                    </a:prstGeom>
+                  </pic:spPr>
+                </pic:pic>
+              </a:graphicData>
+            </a:graphic>
+          </wp:inline>
+        </w:drawing>
+      </w:r>
+    </w:p>
+    <w:p>
+      <w:pPr>
+        <w:rPr>
+          <w:lang w:val="pl-PL"/>
+        </w:rPr>
+      </w:pPr>
+      <w:r>
+        <w:rPr>
+          <w:lang w:val="pl-PL"/>
+        </w:rPr>
+        <w:t xml:space="preserve">Tak jak w przypadku </w:t>
+      </w:r>
+      <w:proofErr w:type="spellStart"/>
+      <w:r>
+        <w:rPr>
+          <w:lang w:val="pl-PL"/>
+        </w:rPr>
+        <w:t>Flaska</w:t>
+      </w:r>
+      <w:proofErr w:type="spellEnd"/>
+      <w:r>
+        <w:rPr>
+          <w:lang w:val="pl-PL"/>
+        </w:rPr>
+        <w:t xml:space="preserve">, również w </w:t>
+      </w:r>
+      <w:proofErr w:type="spellStart"/>
+      <w:r>
+        <w:rPr>
+          <w:lang w:val="pl-PL"/>
+        </w:rPr>
+        <w:t>Django</w:t>
+      </w:r>
+      <w:proofErr w:type="spellEnd"/>
+      <w:r>
+        <w:rPr>
+          <w:lang w:val="pl-PL"/>
+        </w:rPr>
+        <w:t xml:space="preserve"> możemy stworzyć obiekt formy z </w:t>
+      </w:r>
+      <w:proofErr w:type="spellStart"/>
+      <w:r>
+        <w:rPr>
+          <w:lang w:val="pl-PL"/>
+        </w:rPr>
+        <w:t>class</w:t>
+      </w:r>
+      <w:proofErr w:type="spellEnd"/>
+      <w:r>
+        <w:rPr>
+          <w:lang w:val="pl-PL"/>
+        </w:rPr>
+        <w:t>:</w:t>
+      </w:r>
+    </w:p>
+    <w:p>
+      <w:pPr>
+        <w:rPr>
+          <w:lang w:val="pl-PL"/>
+        </w:rPr>
+      </w:pPr>
+      <w:r>
+        <w:rPr>
+          <w:lang w:val="pl-PL"/>
+        </w:rPr>
+        <w:drawing>
+          <wp:inline distT="0" distB="0" distL="0" distR="0" wp14:anchorId="52BBCFD3" wp14:editId="50D458FB">
+            <wp:extent cx="1971950" cy="704948"/>
+            <wp:effectExtent l="0" t="0" r="9525" b="0"/>
+            <wp:docPr id="1402646239" name="Obraz 1" descr="Obraz zawierający tekst, zrzut ekranu, Czcionka, design&#10;&#10;Opis wygenerowany automatycznie"/>
+            <wp:cNvGraphicFramePr>
+              <a:graphicFrameLocks xmlns:a="http://schemas.openxmlformats.org/drawingml/2006/main" noChangeAspect="1"/>
+            </wp:cNvGraphicFramePr>
+            <a:graphic xmlns:a="http://schemas.openxmlformats.org/drawingml/2006/main">
+              <a:graphicData uri="http://schemas.openxmlformats.org/drawingml/2006/picture">
+                <pic:pic xmlns:pic="http://schemas.openxmlformats.org/drawingml/2006/picture">
+                  <pic:nvPicPr>
+                    <pic:cNvPr id="1402646239" name="Obraz 1" descr="Obraz zawierający tekst, zrzut ekranu, Czcionka, design&#10;&#10;Opis wygenerowany automatycznie"/>
+                    <pic:cNvPicPr/>
+                  </pic:nvPicPr>
+                  <pic:blipFill>
+                    <a:blip r:embed="rId44"/>
+                    <a:stretch>
+                      <a:fillRect/>
+                    </a:stretch>
+                  </pic:blipFill>
+                  <pic:spPr>
+                    <a:xfrm>
+                      <a:off x="0" y="0"/>
+                      <a:ext cx="1971950" cy="704948"/>
+                    </a:xfrm>
+                    <a:prstGeom prst="rect">
+                      <a:avLst/>
+                    </a:prstGeom>
+                  </pic:spPr>
+                </pic:pic>
+              </a:graphicData>
+            </a:graphic>
+          </wp:inline>
+        </w:drawing>
+      </w:r>
+      <w:r>
+        <w:rPr>
+          <w:lang w:val="pl-PL"/>
+        </w:rPr>
+        <w:drawing>
+          <wp:inline distT="0" distB="0" distL="0" distR="0" wp14:anchorId="7852CDB9" wp14:editId="61951E9F">
+            <wp:extent cx="3953427" cy="1733792"/>
+            <wp:effectExtent l="0" t="0" r="9525" b="0"/>
+            <wp:docPr id="1355293463" name="Obraz 1" descr="Obraz zawierający tekst, zrzut ekranu, Czcionka&#10;&#10;Opis wygenerowany automatycznie"/>
+            <wp:cNvGraphicFramePr>
+              <a:graphicFrameLocks xmlns:a="http://schemas.openxmlformats.org/drawingml/2006/main" noChangeAspect="1"/>
+            </wp:cNvGraphicFramePr>
+            <a:graphic xmlns:a="http://schemas.openxmlformats.org/drawingml/2006/main">
+              <a:graphicData uri="http://schemas.openxmlformats.org/drawingml/2006/picture">
+                <pic:pic xmlns:pic="http://schemas.openxmlformats.org/drawingml/2006/picture">
+                  <pic:nvPicPr>
+                    <pic:cNvPr id="1355293463" name="Obraz 1" descr="Obraz zawierający tekst, zrzut ekranu, Czcionka&#10;&#10;Opis wygenerowany automatycznie"/>
+                    <pic:cNvPicPr/>
+                  </pic:nvPicPr>
+                  <pic:blipFill>
+                    <a:blip r:embed="rId45"/>
+                    <a:stretch>
+                      <a:fillRect/>
+                    </a:stretch>
+                  </pic:blipFill>
+                  <pic:spPr>
+                    <a:xfrm>
+                      <a:off x="0" y="0"/>
+                      <a:ext cx="3953427" cy="1733792"/>
+                    </a:xfrm>
+                    <a:prstGeom prst="rect">
+                      <a:avLst/>
+                    </a:prstGeom>
+                  </pic:spPr>
+                </pic:pic>
+              </a:graphicData>
+            </a:graphic>
+          </wp:inline>
+        </w:drawing>
+      </w:r>
+    </w:p>
+    <w:p>
+      <w:pPr>
+        <w:rPr>
+          <w:lang w:val="pl-PL"/>
+        </w:rPr>
+      </w:pPr>
+      <w:r>
+        <w:rPr>
+          <w:lang w:val="pl-PL"/>
+        </w:rPr>
+        <w:t xml:space="preserve">Implementacja formy wygląda bardzo podobnie do </w:t>
+      </w:r>
+      <w:proofErr w:type="spellStart"/>
+      <w:r>
+        <w:rPr>
+          <w:lang w:val="pl-PL"/>
+        </w:rPr>
+        <w:t>flask</w:t>
+      </w:r>
+      <w:proofErr w:type="spellEnd"/>
+      <w:r>
+        <w:rPr>
+          <w:lang w:val="pl-PL"/>
+        </w:rPr>
+        <w:t>:</w:t>
+      </w:r>
+    </w:p>
+    <w:p>
+      <w:pPr>
+        <w:rPr>
+          <w:lang w:val="pl-PL"/>
+        </w:rPr>
+      </w:pPr>
+      <w:r>
+        <w:rPr>
+          <w:lang w:val="pl-PL"/>
+        </w:rPr>
+        <w:drawing>
+          <wp:inline distT="0" distB="0" distL="0" distR="0" wp14:anchorId="55FC9506" wp14:editId="5FF0EDF3">
+            <wp:extent cx="5760720" cy="3267710"/>
+            <wp:effectExtent l="0" t="0" r="0" b="8890"/>
+            <wp:docPr id="1640721051" name="Obraz 1" descr="Obraz zawierający tekst, zrzut ekranu, oprogramowanie, Czcionka&#10;&#10;Opis wygenerowany automatycznie"/>
+            <wp:cNvGraphicFramePr>
+              <a:graphicFrameLocks xmlns:a="http://schemas.openxmlformats.org/drawingml/2006/main" noChangeAspect="1"/>
+            </wp:cNvGraphicFramePr>
+            <a:graphic xmlns:a="http://schemas.openxmlformats.org/drawingml/2006/main">
+              <a:graphicData uri="http://schemas.openxmlformats.org/drawingml/2006/picture">
+                <pic:pic xmlns:pic="http://schemas.openxmlformats.org/drawingml/2006/picture">
+                  <pic:nvPicPr>
+                    <pic:cNvPr id="1640721051" name="Obraz 1" descr="Obraz zawierający tekst, zrzut ekranu, oprogramowanie, Czcionka&#10;&#10;Opis wygenerowany automatycznie"/>
+                    <pic:cNvPicPr/>
+                  </pic:nvPicPr>
+                  <pic:blipFill>
+                    <a:blip r:embed="rId46"/>
+                    <a:stretch>
+                      <a:fillRect/>
+                    </a:stretch>
+                  </pic:blipFill>
+                  <pic:spPr>
+                    <a:xfrm>
+                      <a:off x="0" y="0"/>
+                      <a:ext cx="5760720" cy="3267710"/>
+                    </a:xfrm>
+                    <a:prstGeom prst="rect">
+                      <a:avLst/>
+                    </a:prstGeom>
+                  </pic:spPr>
+                </pic:pic>
+              </a:graphicData>
+            </a:graphic>
+          </wp:inline>
+        </w:drawing>
+      </w:r>
+    </w:p>
+    <w:p>
+      <w:pPr>
+        <w:rPr>
+          <w:lang w:val="pl-PL"/>
+        </w:rPr>
+      </w:pPr>
+      <w:proofErr w:type="spellStart"/>
+      <w:r>
+        <w:rPr>
+          <w:lang w:val="pl-PL"/>
+        </w:rPr>
+        <w:t>Form.is_valid</w:t>
+      </w:r>
+      <w:proofErr w:type="spellEnd"/>
+      <w:r>
+        <w:rPr>
+          <w:lang w:val="pl-PL"/>
+        </w:rPr>
+        <w:t xml:space="preserve">() = sprawdza czy </w:t>
+      </w:r>
+      <w:proofErr w:type="spellStart"/>
+      <w:r>
+        <w:rPr>
+          <w:lang w:val="pl-PL"/>
+        </w:rPr>
+        <w:t>validators</w:t>
+      </w:r>
+      <w:proofErr w:type="spellEnd"/>
+      <w:r>
+        <w:rPr>
+          <w:lang w:val="pl-PL"/>
+        </w:rPr>
+        <w:t xml:space="preserve"> są spełnione.</w:t>
+      </w:r>
+    </w:p>
+    <w:p>
+      <w:pPr>
+        <w:rPr>
+          <w:lang w:val="pl-PL"/>
+        </w:rPr>
+      </w:pPr>
+      <w:r>
+        <w:rPr>
+          <w:lang w:val="pl-PL"/>
+        </w:rPr>
+        <w:lastRenderedPageBreak/>
+        <w:t xml:space="preserve">Ciekawostka, </w:t>
+      </w:r>
+      <w:r>
+        <w:rPr>
+          <w:lang w:val="pl-PL"/>
+        </w:rPr>
+        <w:t xml:space="preserve">po </w:t>
+      </w:r>
+      <w:r>
+        <w:rPr>
+          <w:lang w:val="pl-PL"/>
+        </w:rPr>
+        <w:t xml:space="preserve"> sprawdzeniu </w:t>
+      </w:r>
+      <w:r>
+        <w:rPr>
+          <w:lang w:val="pl-PL"/>
+        </w:rPr>
+        <w:t xml:space="preserve">czy </w:t>
+      </w:r>
+      <w:proofErr w:type="spellStart"/>
+      <w:r>
+        <w:rPr>
+          <w:lang w:val="pl-PL"/>
+        </w:rPr>
+        <w:t>methoda</w:t>
+      </w:r>
+      <w:proofErr w:type="spellEnd"/>
+      <w:r>
+        <w:rPr>
+          <w:lang w:val="pl-PL"/>
+        </w:rPr>
+        <w:t xml:space="preserve"> jest zgodna z wytyczną (POST)</w:t>
+      </w:r>
+      <w:r>
+        <w:rPr>
+          <w:lang w:val="pl-PL"/>
+        </w:rPr>
+        <w:t xml:space="preserve">, tworzymy nową formę, gdzie wsadzamy argument </w:t>
+      </w:r>
+      <w:proofErr w:type="spellStart"/>
+      <w:r>
+        <w:rPr>
+          <w:lang w:val="pl-PL"/>
+        </w:rPr>
+        <w:t>request.POST</w:t>
+      </w:r>
+      <w:proofErr w:type="spellEnd"/>
+      <w:r>
+        <w:rPr>
+          <w:lang w:val="pl-PL"/>
+        </w:rPr>
+        <w:t xml:space="preserve">, co zawiera </w:t>
+      </w:r>
+      <w:r>
+        <w:rPr>
+          <w:lang w:val="pl-PL"/>
+        </w:rPr>
+        <w:t xml:space="preserve">pola z </w:t>
+      </w:r>
+      <w:r>
+        <w:rPr>
+          <w:lang w:val="pl-PL"/>
+        </w:rPr>
+        <w:t>dan</w:t>
+      </w:r>
+      <w:r>
+        <w:rPr>
+          <w:lang w:val="pl-PL"/>
+        </w:rPr>
+        <w:t>ymi</w:t>
+      </w:r>
+      <w:r>
+        <w:rPr>
+          <w:lang w:val="pl-PL"/>
+        </w:rPr>
+        <w:t xml:space="preserve"> przesłane przez stronę na serwer. Dlatego </w:t>
+      </w:r>
+      <w:r>
+        <w:rPr>
+          <w:lang w:val="pl-PL"/>
+        </w:rPr>
+        <w:t>jest</w:t>
+      </w:r>
+      <w:r>
+        <w:rPr>
+          <w:lang w:val="pl-PL"/>
+        </w:rPr>
+        <w:t xml:space="preserve"> </w:t>
+      </w:r>
+      <w:proofErr w:type="spellStart"/>
+      <w:r>
+        <w:rPr>
+          <w:lang w:val="pl-PL"/>
+        </w:rPr>
+        <w:t>form.is_valid</w:t>
+      </w:r>
+      <w:proofErr w:type="spellEnd"/>
+      <w:r>
+        <w:rPr>
+          <w:lang w:val="pl-PL"/>
+        </w:rPr>
+        <w:t>()</w:t>
+      </w:r>
+      <w:r>
+        <w:rPr>
+          <w:lang w:val="pl-PL"/>
+        </w:rPr>
+        <w:t>.</w:t>
+      </w:r>
+    </w:p>
+    <w:p>
+      <w:pPr>
+        <w:rPr>
+          <w:lang w:val="pl-PL"/>
+        </w:rPr>
+      </w:pPr>
+      <w:r>
+        <w:rPr>
+          <w:lang w:val="pl-PL"/>
+        </w:rPr>
+        <w:t xml:space="preserve">Aby uzyskać dane z pól fielda, wykorzystujemy </w:t>
+      </w:r>
+      <w:proofErr w:type="spellStart"/>
+      <w:r>
+        <w:rPr>
+          <w:lang w:val="pl-PL"/>
+        </w:rPr>
+        <w:t>methodę</w:t>
+      </w:r>
+      <w:proofErr w:type="spellEnd"/>
+      <w:r>
+        <w:rPr>
+          <w:lang w:val="pl-PL"/>
+        </w:rPr>
+        <w:t xml:space="preserve"> .</w:t>
+      </w:r>
+      <w:proofErr w:type="spellStart"/>
+      <w:r>
+        <w:rPr>
+          <w:lang w:val="pl-PL"/>
+        </w:rPr>
+        <w:t>cleand_data</w:t>
+      </w:r>
+      <w:proofErr w:type="spellEnd"/>
+      <w:r>
+        <w:rPr>
+          <w:lang w:val="pl-PL"/>
+        </w:rPr>
+        <w:t>.</w:t>
       </w:r>
     </w:p>
     <w:sectPr>
@@ -8905,6 +9736,18 @@
       <w:shd w:val="clear" w:color="auto" w:fill="E1DFDD"/>
     </w:rPr>
   </w:style>
+  <w:style w:type="character" w:styleId="UyteHipercze">
+    <w:name w:val="FollowedHyperlink"/>
+    <w:basedOn w:val="Domylnaczcionkaakapitu"/>
+    <w:uiPriority w:val="99"/>
+    <w:semiHidden/>
+    <w:unhideWhenUsed/>
+    <w:rsid w:val="00E60DAB"/>
+    <w:rPr>
+      <w:color w:val="954F72" w:themeColor="followedHyperlink"/>
+      <w:u w:val="single"/>
+    </w:rPr>
+  </w:style>
 </w:styles>
 </file>
 

</xml_diff>

<commit_message>
TemplateView, ListView, DetailView, FormView
</commit_message>
<xml_diff>
--- a/Django.docx
+++ b/Django.docx
@@ -10158,11 +10158,15 @@
     <w:p>
       <w:pPr>
         <w:rPr>
-          <w:lang w:val="pl-PL"/>
-        </w:rPr>
-      </w:pPr>
-      <w:r>
-        <w:rPr>
+          <w:b/>
+          <w:bCs/>
+          <w:lang w:val="pl-PL"/>
+        </w:rPr>
+      </w:pPr>
+      <w:r>
+        <w:rPr>
+          <w:b/>
+          <w:bCs/>
           <w:lang w:val="pl-PL"/>
         </w:rPr>
         <w:lastRenderedPageBreak/>
@@ -10171,6 +10175,8 @@
       <w:proofErr w:type="spellStart"/>
       <w:r>
         <w:rPr>
+          <w:b/>
+          <w:bCs/>
           <w:lang w:val="pl-PL"/>
         </w:rPr>
         <w:t>based</w:t>
@@ -10178,6 +10184,8 @@
       <w:proofErr w:type="spellEnd"/>
       <w:r>
         <w:rPr>
+          <w:b/>
+          <w:bCs/>
           <w:lang w:val="pl-PL"/>
         </w:rPr>
         <w:t xml:space="preserve"> </w:t>
@@ -10185,6 +10193,8 @@
       <w:proofErr w:type="spellStart"/>
       <w:r>
         <w:rPr>
+          <w:b/>
+          <w:bCs/>
           <w:lang w:val="pl-PL"/>
         </w:rPr>
         <w:t>Views</w:t>
@@ -10192,6 +10202,35 @@
       <w:proofErr w:type="spellEnd"/>
       <w:r>
         <w:rPr>
+          <w:b/>
+          <w:bCs/>
+          <w:lang w:val="pl-PL"/>
+        </w:rPr>
+        <w:t>:</w:t>
+      </w:r>
+    </w:p>
+    <w:p>
+      <w:pPr>
+        <w:rPr>
+          <w:b/>
+          <w:bCs/>
+          <w:lang w:val="pl-PL"/>
+        </w:rPr>
+      </w:pPr>
+      <w:proofErr w:type="spellStart"/>
+      <w:r>
+        <w:rPr>
+          <w:b/>
+          <w:bCs/>
+          <w:lang w:val="pl-PL"/>
+        </w:rPr>
+        <w:t>Views</w:t>
+      </w:r>
+      <w:proofErr w:type="spellEnd"/>
+      <w:r>
+        <w:rPr>
+          <w:b/>
+          <w:bCs/>
           <w:lang w:val="pl-PL"/>
         </w:rPr>
         <w:t>:</w:t>
@@ -10503,7 +10542,6 @@
         <w:rPr>
           <w:lang w:val="pl-PL"/>
         </w:rPr>
-        <w:lastRenderedPageBreak/>
         <w:t xml:space="preserve">Rodzaje Class </w:t>
       </w:r>
       <w:proofErr w:type="spellStart"/>
@@ -10922,6 +10960,898 @@
           <w:lang w:val="pl-PL"/>
         </w:rPr>
         <w:t xml:space="preserve">. </w:t>
+      </w:r>
+    </w:p>
+    <w:p>
+      <w:pPr>
+        <w:rPr>
+          <w:b/>
+          <w:bCs/>
+          <w:lang w:val="pl-PL"/>
+        </w:rPr>
+      </w:pPr>
+    </w:p>
+    <w:p>
+      <w:pPr>
+        <w:rPr>
+          <w:b/>
+          <w:bCs/>
+          <w:lang w:val="en-GB"/>
+        </w:rPr>
+      </w:pPr>
+      <w:proofErr w:type="spellStart"/>
+      <w:r>
+        <w:rPr>
+          <w:b/>
+          <w:bCs/>
+          <w:lang w:val="en-GB"/>
+        </w:rPr>
+        <w:t>ListView</w:t>
+      </w:r>
+      <w:proofErr w:type="spellEnd"/>
+    </w:p>
+    <w:p>
+      <w:pPr>
+        <w:rPr>
+          <w:lang w:val="pl-PL"/>
+        </w:rPr>
+      </w:pPr>
+      <w:r>
+        <w:rPr>
+          <w:lang w:val="pl-PL"/>
+        </w:rPr>
+        <w:t xml:space="preserve">Inna forma </w:t>
+      </w:r>
+      <w:proofErr w:type="spellStart"/>
+      <w:r>
+        <w:rPr>
+          <w:lang w:val="pl-PL"/>
+        </w:rPr>
+        <w:t>classy</w:t>
+      </w:r>
+      <w:proofErr w:type="spellEnd"/>
+      <w:r>
+        <w:rPr>
+          <w:lang w:val="pl-PL"/>
+        </w:rPr>
+        <w:t xml:space="preserve"> </w:t>
+      </w:r>
+      <w:proofErr w:type="spellStart"/>
+      <w:r>
+        <w:rPr>
+          <w:lang w:val="pl-PL"/>
+        </w:rPr>
+        <w:t>View</w:t>
+      </w:r>
+      <w:proofErr w:type="spellEnd"/>
+      <w:r>
+        <w:rPr>
+          <w:lang w:val="pl-PL"/>
+        </w:rPr>
+        <w:t xml:space="preserve"> to </w:t>
+      </w:r>
+      <w:proofErr w:type="spellStart"/>
+      <w:r>
+        <w:rPr>
+          <w:lang w:val="pl-PL"/>
+        </w:rPr>
+        <w:t>ListView</w:t>
+      </w:r>
+      <w:proofErr w:type="spellEnd"/>
+      <w:r>
+        <w:rPr>
+          <w:lang w:val="pl-PL"/>
+        </w:rPr>
+        <w:t xml:space="preserve">, która pozwala nam wygenerować listę bazując na naszym modelu bazy danych. Musimy wskazać </w:t>
+      </w:r>
+      <w:proofErr w:type="spellStart"/>
+      <w:r>
+        <w:rPr>
+          <w:lang w:val="pl-PL"/>
+        </w:rPr>
+        <w:t>variable</w:t>
+      </w:r>
+      <w:proofErr w:type="spellEnd"/>
+      <w:r>
+        <w:rPr>
+          <w:lang w:val="pl-PL"/>
+        </w:rPr>
+        <w:t xml:space="preserve"> model, nazwę bazy danych.: model = </w:t>
+      </w:r>
+      <w:proofErr w:type="spellStart"/>
+      <w:r>
+        <w:rPr>
+          <w:lang w:val="pl-PL"/>
+        </w:rPr>
+        <w:t>Review</w:t>
+      </w:r>
+      <w:proofErr w:type="spellEnd"/>
+      <w:r>
+        <w:rPr>
+          <w:lang w:val="pl-PL"/>
+        </w:rPr>
+        <w:t>.</w:t>
+      </w:r>
+    </w:p>
+    <w:p>
+      <w:pPr>
+        <w:rPr>
+          <w:lang w:val="pl-PL"/>
+        </w:rPr>
+      </w:pPr>
+      <w:r>
+        <w:rPr>
+          <w:lang w:val="pl-PL"/>
+        </w:rPr>
+        <w:t xml:space="preserve">Podstawowe ustawienie nazwy obiektu zawierającego dane z bazy to: </w:t>
+      </w:r>
+      <w:proofErr w:type="spellStart"/>
+      <w:r>
+        <w:rPr>
+          <w:lang w:val="pl-PL"/>
+        </w:rPr>
+        <w:t>object_list</w:t>
+      </w:r>
+      <w:proofErr w:type="spellEnd"/>
+      <w:r>
+        <w:rPr>
+          <w:lang w:val="pl-PL"/>
+        </w:rPr>
+        <w:t xml:space="preserve">. Aby to zmienić należy nadpisać </w:t>
+      </w:r>
+      <w:proofErr w:type="spellStart"/>
+      <w:r>
+        <w:rPr>
+          <w:lang w:val="pl-PL"/>
+        </w:rPr>
+        <w:t>variable</w:t>
+      </w:r>
+      <w:proofErr w:type="spellEnd"/>
+      <w:r>
+        <w:rPr>
+          <w:lang w:val="pl-PL"/>
+        </w:rPr>
+        <w:t xml:space="preserve">: </w:t>
+      </w:r>
+      <w:proofErr w:type="spellStart"/>
+      <w:r>
+        <w:rPr>
+          <w:lang w:val="pl-PL"/>
+        </w:rPr>
+        <w:t>context</w:t>
+      </w:r>
+      <w:proofErr w:type="spellEnd"/>
+      <w:r>
+        <w:rPr>
+          <w:lang w:val="pl-PL"/>
+        </w:rPr>
+        <w:t xml:space="preserve"> _</w:t>
+      </w:r>
+      <w:proofErr w:type="spellStart"/>
+      <w:r>
+        <w:rPr>
+          <w:lang w:val="pl-PL"/>
+        </w:rPr>
+        <w:t>object_name</w:t>
+      </w:r>
+      <w:proofErr w:type="spellEnd"/>
+      <w:r>
+        <w:rPr>
+          <w:lang w:val="pl-PL"/>
+        </w:rPr>
+        <w:t xml:space="preserve"> = „</w:t>
+      </w:r>
+      <w:proofErr w:type="spellStart"/>
+      <w:r>
+        <w:rPr>
+          <w:lang w:val="pl-PL"/>
+        </w:rPr>
+        <w:t>Nazwa_jaka_chcesz</w:t>
+      </w:r>
+      <w:proofErr w:type="spellEnd"/>
+      <w:r>
+        <w:rPr>
+          <w:lang w:val="pl-PL"/>
+        </w:rPr>
+        <w:t xml:space="preserve">”. </w:t>
+      </w:r>
+    </w:p>
+    <w:p>
+      <w:pPr>
+        <w:rPr>
+          <w:lang w:val="pl-PL"/>
+        </w:rPr>
+      </w:pPr>
+      <w:r>
+        <w:rPr>
+          <w:lang w:val="pl-PL"/>
+        </w:rPr>
+        <w:t xml:space="preserve">Można zastosować odpowiednią </w:t>
+      </w:r>
+      <w:proofErr w:type="spellStart"/>
+      <w:proofErr w:type="gramStart"/>
+      <w:r>
+        <w:rPr>
+          <w:lang w:val="pl-PL"/>
+        </w:rPr>
+        <w:t>methodę</w:t>
+      </w:r>
+      <w:proofErr w:type="spellEnd"/>
+      <w:proofErr w:type="gramEnd"/>
+      <w:r>
+        <w:rPr>
+          <w:lang w:val="pl-PL"/>
+        </w:rPr>
+        <w:t xml:space="preserve"> aby wpłynąć na bazę danych, np. poprzez </w:t>
+      </w:r>
+      <w:proofErr w:type="spellStart"/>
+      <w:r>
+        <w:rPr>
+          <w:lang w:val="pl-PL"/>
+        </w:rPr>
+        <w:t>get_quesy_set</w:t>
+      </w:r>
+      <w:proofErr w:type="spellEnd"/>
+      <w:r>
+        <w:rPr>
+          <w:lang w:val="pl-PL"/>
+        </w:rPr>
+        <w:t xml:space="preserve"> aby wyfiltrować bazę danych.</w:t>
+      </w:r>
+    </w:p>
+    <w:p>
+      <w:pPr>
+        <w:rPr>
+          <w:lang w:val="pl-PL"/>
+        </w:rPr>
+      </w:pPr>
+      <w:r>
+        <w:rPr>
+          <w:noProof/>
+        </w:rPr>
+        <w:lastRenderedPageBreak/>
+        <w:drawing>
+          <wp:inline distT="0" distB="0" distL="0" distR="0" wp14:anchorId="7677F69B" wp14:editId="5C3F1CB3">
+            <wp:extent cx="5760720" cy="1960245"/>
+            <wp:effectExtent l="0" t="0" r="0" b="1905"/>
+            <wp:docPr id="70041977" name="Picture 1" descr="A screen shot of a computer program&#10;&#10;Description automatically generated"/>
+            <wp:cNvGraphicFramePr>
+              <a:graphicFrameLocks xmlns:a="http://schemas.openxmlformats.org/drawingml/2006/main" noChangeAspect="1"/>
+            </wp:cNvGraphicFramePr>
+            <a:graphic xmlns:a="http://schemas.openxmlformats.org/drawingml/2006/main">
+              <a:graphicData uri="http://schemas.openxmlformats.org/drawingml/2006/picture">
+                <pic:pic xmlns:pic="http://schemas.openxmlformats.org/drawingml/2006/picture">
+                  <pic:nvPicPr>
+                    <pic:cNvPr id="70041977" name="Picture 1" descr="A screen shot of a computer program&#10;&#10;Description automatically generated"/>
+                    <pic:cNvPicPr/>
+                  </pic:nvPicPr>
+                  <pic:blipFill>
+                    <a:blip r:embed="rId60"/>
+                    <a:stretch>
+                      <a:fillRect/>
+                    </a:stretch>
+                  </pic:blipFill>
+                  <pic:spPr>
+                    <a:xfrm>
+                      <a:off x="0" y="0"/>
+                      <a:ext cx="5760720" cy="1960245"/>
+                    </a:xfrm>
+                    <a:prstGeom prst="rect">
+                      <a:avLst/>
+                    </a:prstGeom>
+                  </pic:spPr>
+                </pic:pic>
+              </a:graphicData>
+            </a:graphic>
+          </wp:inline>
+        </w:drawing>
+      </w:r>
+    </w:p>
+    <w:p>
+      <w:pPr>
+        <w:rPr>
+          <w:lang w:val="pl-PL"/>
+        </w:rPr>
+      </w:pPr>
+      <w:r>
+        <w:rPr>
+          <w:noProof/>
+        </w:rPr>
+        <w:drawing>
+          <wp:inline distT="0" distB="0" distL="0" distR="0" wp14:anchorId="2AB3B52C" wp14:editId="5885EB1D">
+            <wp:extent cx="2981325" cy="1160396"/>
+            <wp:effectExtent l="0" t="0" r="0" b="1905"/>
+            <wp:docPr id="1502989830" name="Picture 1" descr="A screenshot of a computer program&#10;&#10;Description automatically generated"/>
+            <wp:cNvGraphicFramePr>
+              <a:graphicFrameLocks xmlns:a="http://schemas.openxmlformats.org/drawingml/2006/main" noChangeAspect="1"/>
+            </wp:cNvGraphicFramePr>
+            <a:graphic xmlns:a="http://schemas.openxmlformats.org/drawingml/2006/main">
+              <a:graphicData uri="http://schemas.openxmlformats.org/drawingml/2006/picture">
+                <pic:pic xmlns:pic="http://schemas.openxmlformats.org/drawingml/2006/picture">
+                  <pic:nvPicPr>
+                    <pic:cNvPr id="1502989830" name="Picture 1" descr="A screenshot of a computer program&#10;&#10;Description automatically generated"/>
+                    <pic:cNvPicPr/>
+                  </pic:nvPicPr>
+                  <pic:blipFill>
+                    <a:blip r:embed="rId61"/>
+                    <a:stretch>
+                      <a:fillRect/>
+                    </a:stretch>
+                  </pic:blipFill>
+                  <pic:spPr>
+                    <a:xfrm>
+                      <a:off x="0" y="0"/>
+                      <a:ext cx="2988649" cy="1163247"/>
+                    </a:xfrm>
+                    <a:prstGeom prst="rect">
+                      <a:avLst/>
+                    </a:prstGeom>
+                  </pic:spPr>
+                </pic:pic>
+              </a:graphicData>
+            </a:graphic>
+          </wp:inline>
+        </w:drawing>
+      </w:r>
+    </w:p>
+    <w:p>
+      <w:pPr>
+        <w:rPr>
+          <w:lang w:val="pl-PL"/>
+        </w:rPr>
+      </w:pPr>
+    </w:p>
+    <w:p>
+      <w:pPr>
+        <w:rPr>
+          <w:b/>
+          <w:bCs/>
+          <w:lang w:val="pl-PL"/>
+        </w:rPr>
+      </w:pPr>
+      <w:proofErr w:type="spellStart"/>
+      <w:r>
+        <w:rPr>
+          <w:b/>
+          <w:bCs/>
+          <w:lang w:val="pl-PL"/>
+        </w:rPr>
+        <w:t>DetailedView</w:t>
+      </w:r>
+      <w:proofErr w:type="spellEnd"/>
+    </w:p>
+    <w:p>
+      <w:pPr>
+        <w:rPr>
+          <w:lang w:val="pl-PL"/>
+        </w:rPr>
+      </w:pPr>
+      <w:r>
+        <w:rPr>
+          <w:lang w:val="pl-PL"/>
+        </w:rPr>
+        <w:t xml:space="preserve">Jeśli chcemy możemy skorzystać z klasy do wygenerowania funkcji dla danego URL przy pomocy </w:t>
+      </w:r>
+      <w:proofErr w:type="spellStart"/>
+      <w:r>
+        <w:rPr>
+          <w:lang w:val="pl-PL"/>
+        </w:rPr>
+        <w:t>DetailView</w:t>
+      </w:r>
+      <w:proofErr w:type="spellEnd"/>
+      <w:r>
+        <w:rPr>
+          <w:lang w:val="pl-PL"/>
+        </w:rPr>
+        <w:t xml:space="preserve">. Posłuży nam do skupienia się na jednym obiekcie. Oczywiście, wskazujemy </w:t>
+      </w:r>
+      <w:proofErr w:type="spellStart"/>
+      <w:r>
+        <w:rPr>
+          <w:lang w:val="pl-PL"/>
+        </w:rPr>
+        <w:t>template</w:t>
+      </w:r>
+      <w:proofErr w:type="spellEnd"/>
+      <w:r>
+        <w:rPr>
+          <w:lang w:val="pl-PL"/>
+        </w:rPr>
+        <w:t xml:space="preserve">, z którego ma skorzystać nasz klasa, wskazujemy </w:t>
+      </w:r>
+      <w:proofErr w:type="gramStart"/>
+      <w:r>
+        <w:rPr>
+          <w:lang w:val="pl-PL"/>
+        </w:rPr>
+        <w:t>model</w:t>
+      </w:r>
+      <w:proofErr w:type="gramEnd"/>
+      <w:r>
+        <w:rPr>
+          <w:lang w:val="pl-PL"/>
+        </w:rPr>
+        <w:t xml:space="preserve"> z którego pobierze pojedynczy obiekt oraz możemy zmienić nazwę, </w:t>
+      </w:r>
+      <w:r>
+        <w:rPr>
+          <w:lang w:val="pl-PL"/>
+        </w:rPr>
+        <w:t xml:space="preserve">obiektu z którego będzie korzystał HTML. Docelowo jest to </w:t>
+      </w:r>
+      <w:proofErr w:type="spellStart"/>
+      <w:r>
+        <w:rPr>
+          <w:lang w:val="pl-PL"/>
+        </w:rPr>
+        <w:t>object</w:t>
+      </w:r>
+      <w:proofErr w:type="spellEnd"/>
+      <w:r>
+        <w:rPr>
+          <w:lang w:val="pl-PL"/>
+        </w:rPr>
+        <w:t xml:space="preserve">. </w:t>
+      </w:r>
+    </w:p>
+    <w:p>
+      <w:pPr>
+        <w:rPr>
+          <w:b/>
+          <w:bCs/>
+          <w:lang w:val="pl-PL"/>
+        </w:rPr>
+      </w:pPr>
+      <w:r>
+        <w:rPr>
+          <w:noProof/>
+        </w:rPr>
+        <w:drawing>
+          <wp:inline distT="0" distB="0" distL="0" distR="0" wp14:anchorId="1E4FE3E9" wp14:editId="74C47C9D">
+            <wp:extent cx="5760720" cy="1428115"/>
+            <wp:effectExtent l="0" t="0" r="0" b="635"/>
+            <wp:docPr id="110372083" name="Picture 1" descr="A screen shot of a computer code&#10;&#10;Description automatically generated"/>
+            <wp:cNvGraphicFramePr>
+              <a:graphicFrameLocks xmlns:a="http://schemas.openxmlformats.org/drawingml/2006/main" noChangeAspect="1"/>
+            </wp:cNvGraphicFramePr>
+            <a:graphic xmlns:a="http://schemas.openxmlformats.org/drawingml/2006/main">
+              <a:graphicData uri="http://schemas.openxmlformats.org/drawingml/2006/picture">
+                <pic:pic xmlns:pic="http://schemas.openxmlformats.org/drawingml/2006/picture">
+                  <pic:nvPicPr>
+                    <pic:cNvPr id="110372083" name="Picture 1" descr="A screen shot of a computer code&#10;&#10;Description automatically generated"/>
+                    <pic:cNvPicPr/>
+                  </pic:nvPicPr>
+                  <pic:blipFill>
+                    <a:blip r:embed="rId62"/>
+                    <a:stretch>
+                      <a:fillRect/>
+                    </a:stretch>
+                  </pic:blipFill>
+                  <pic:spPr>
+                    <a:xfrm>
+                      <a:off x="0" y="0"/>
+                      <a:ext cx="5760720" cy="1428115"/>
+                    </a:xfrm>
+                    <a:prstGeom prst="rect">
+                      <a:avLst/>
+                    </a:prstGeom>
+                  </pic:spPr>
+                </pic:pic>
+              </a:graphicData>
+            </a:graphic>
+          </wp:inline>
+        </w:drawing>
+      </w:r>
+    </w:p>
+    <w:p>
+      <w:pPr>
+        <w:rPr>
+          <w:lang w:val="pl-PL"/>
+        </w:rPr>
+      </w:pPr>
+      <w:r>
+        <w:rPr>
+          <w:lang w:val="pl-PL"/>
+        </w:rPr>
+        <w:t xml:space="preserve">Ważne w </w:t>
+      </w:r>
+      <w:proofErr w:type="spellStart"/>
+      <w:r>
+        <w:rPr>
+          <w:lang w:val="pl-PL"/>
+        </w:rPr>
+        <w:t>urlpatterns</w:t>
+      </w:r>
+      <w:proofErr w:type="spellEnd"/>
+      <w:r>
+        <w:rPr>
+          <w:lang w:val="pl-PL"/>
+        </w:rPr>
+        <w:t xml:space="preserve"> musi być, że przekazujemy to jako </w:t>
+      </w:r>
+      <w:proofErr w:type="spellStart"/>
+      <w:r>
+        <w:rPr>
+          <w:lang w:val="pl-PL"/>
+        </w:rPr>
+        <w:t>pk</w:t>
+      </w:r>
+      <w:proofErr w:type="spellEnd"/>
+      <w:r>
+        <w:rPr>
+          <w:lang w:val="pl-PL"/>
+        </w:rPr>
+        <w:t xml:space="preserve"> albo sług!!!</w:t>
+      </w:r>
+    </w:p>
+    <w:p>
+      <w:pPr>
+        <w:rPr>
+          <w:b/>
+          <w:bCs/>
+          <w:lang w:val="pl-PL"/>
+        </w:rPr>
+      </w:pPr>
+      <w:r>
+        <w:rPr>
+          <w:noProof/>
+        </w:rPr>
+        <w:drawing>
+          <wp:inline distT="0" distB="0" distL="0" distR="0" wp14:anchorId="0F198011" wp14:editId="31D26CB6">
+            <wp:extent cx="5760720" cy="549275"/>
+            <wp:effectExtent l="0" t="0" r="0" b="3175"/>
+            <wp:docPr id="1035983896" name="Picture 1"/>
+            <wp:cNvGraphicFramePr>
+              <a:graphicFrameLocks xmlns:a="http://schemas.openxmlformats.org/drawingml/2006/main" noChangeAspect="1"/>
+            </wp:cNvGraphicFramePr>
+            <a:graphic xmlns:a="http://schemas.openxmlformats.org/drawingml/2006/main">
+              <a:graphicData uri="http://schemas.openxmlformats.org/drawingml/2006/picture">
+                <pic:pic xmlns:pic="http://schemas.openxmlformats.org/drawingml/2006/picture">
+                  <pic:nvPicPr>
+                    <pic:cNvPr id="1035983896" name=""/>
+                    <pic:cNvPicPr/>
+                  </pic:nvPicPr>
+                  <pic:blipFill>
+                    <a:blip r:embed="rId63"/>
+                    <a:stretch>
+                      <a:fillRect/>
+                    </a:stretch>
+                  </pic:blipFill>
+                  <pic:spPr>
+                    <a:xfrm>
+                      <a:off x="0" y="0"/>
+                      <a:ext cx="5760720" cy="549275"/>
+                    </a:xfrm>
+                    <a:prstGeom prst="rect">
+                      <a:avLst/>
+                    </a:prstGeom>
+                  </pic:spPr>
+                </pic:pic>
+              </a:graphicData>
+            </a:graphic>
+          </wp:inline>
+        </w:drawing>
+      </w:r>
+    </w:p>
+    <w:p>
+      <w:pPr>
+        <w:rPr>
+          <w:b/>
+          <w:bCs/>
+          <w:lang w:val="pl-PL"/>
+        </w:rPr>
+      </w:pPr>
+    </w:p>
+    <w:p>
+      <w:pPr>
+        <w:rPr>
+          <w:b/>
+          <w:bCs/>
+          <w:lang w:val="pl-PL"/>
+        </w:rPr>
+      </w:pPr>
+    </w:p>
+    <w:p>
+      <w:pPr>
+        <w:rPr>
+          <w:b/>
+          <w:bCs/>
+          <w:lang w:val="pl-PL"/>
+        </w:rPr>
+      </w:pPr>
+    </w:p>
+    <w:p>
+      <w:pPr>
+        <w:rPr>
+          <w:b/>
+          <w:bCs/>
+          <w:lang w:val="pl-PL"/>
+        </w:rPr>
+      </w:pPr>
+    </w:p>
+    <w:p>
+      <w:pPr>
+        <w:rPr>
+          <w:b/>
+          <w:bCs/>
+          <w:lang w:val="pl-PL"/>
+        </w:rPr>
+      </w:pPr>
+    </w:p>
+    <w:p>
+      <w:pPr>
+        <w:rPr>
+          <w:b/>
+          <w:bCs/>
+          <w:lang w:val="pl-PL"/>
+        </w:rPr>
+      </w:pPr>
+    </w:p>
+    <w:p>
+      <w:pPr>
+        <w:rPr>
+          <w:b/>
+          <w:bCs/>
+          <w:lang w:val="pl-PL"/>
+        </w:rPr>
+      </w:pPr>
+      <w:proofErr w:type="spellStart"/>
+      <w:r>
+        <w:rPr>
+          <w:b/>
+          <w:bCs/>
+          <w:lang w:val="pl-PL"/>
+        </w:rPr>
+        <w:lastRenderedPageBreak/>
+        <w:t>FormView</w:t>
+      </w:r>
+      <w:proofErr w:type="spellEnd"/>
+    </w:p>
+    <w:p>
+      <w:pPr>
+        <w:rPr>
+          <w:lang w:val="pl-PL"/>
+        </w:rPr>
+      </w:pPr>
+      <w:r>
+        <w:rPr>
+          <w:lang w:val="pl-PL"/>
+        </w:rPr>
+        <w:t xml:space="preserve">Czyli jak wykorzystać klasę </w:t>
+      </w:r>
+      <w:proofErr w:type="spellStart"/>
+      <w:r>
+        <w:rPr>
+          <w:lang w:val="pl-PL"/>
+        </w:rPr>
+        <w:t>FormView</w:t>
+      </w:r>
+      <w:proofErr w:type="spellEnd"/>
+      <w:r>
+        <w:rPr>
+          <w:lang w:val="pl-PL"/>
+        </w:rPr>
+        <w:t xml:space="preserve"> do s</w:t>
+      </w:r>
+      <w:r>
+        <w:rPr>
+          <w:lang w:val="pl-PL"/>
+        </w:rPr>
+        <w:t>zybkiego wygenerowania strony z formą:</w:t>
+      </w:r>
+    </w:p>
+    <w:p>
+      <w:pPr>
+        <w:rPr>
+          <w:lang w:val="pl-PL"/>
+        </w:rPr>
+      </w:pPr>
+      <w:proofErr w:type="spellStart"/>
+      <w:r>
+        <w:rPr>
+          <w:lang w:val="pl-PL"/>
+        </w:rPr>
+        <w:t>Form_class</w:t>
+      </w:r>
+      <w:proofErr w:type="spellEnd"/>
+      <w:r>
+        <w:rPr>
+          <w:lang w:val="pl-PL"/>
+        </w:rPr>
+        <w:t xml:space="preserve"> = atrybut do wskazania jaką formę ma wygenerować</w:t>
+      </w:r>
+    </w:p>
+    <w:p>
+      <w:pPr>
+        <w:rPr>
+          <w:lang w:val="pl-PL"/>
+        </w:rPr>
+      </w:pPr>
+      <w:proofErr w:type="spellStart"/>
+      <w:r>
+        <w:rPr>
+          <w:lang w:val="pl-PL"/>
+        </w:rPr>
+        <w:t>Template_name</w:t>
+      </w:r>
+      <w:proofErr w:type="spellEnd"/>
+      <w:r>
+        <w:rPr>
+          <w:lang w:val="pl-PL"/>
+        </w:rPr>
+        <w:t xml:space="preserve"> = W jakim </w:t>
+      </w:r>
+      <w:proofErr w:type="spellStart"/>
+      <w:r>
+        <w:rPr>
+          <w:lang w:val="pl-PL"/>
+        </w:rPr>
+        <w:t>templacie</w:t>
+      </w:r>
+      <w:proofErr w:type="spellEnd"/>
+      <w:r>
+        <w:rPr>
+          <w:lang w:val="pl-PL"/>
+        </w:rPr>
+        <w:t xml:space="preserve"> będzie ta forma wygenerowana</w:t>
+      </w:r>
+    </w:p>
+    <w:p>
+      <w:pPr>
+        <w:rPr>
+          <w:lang w:val="pl-PL"/>
+        </w:rPr>
+      </w:pPr>
+      <w:proofErr w:type="spellStart"/>
+      <w:r>
+        <w:rPr>
+          <w:lang w:val="pl-PL"/>
+        </w:rPr>
+        <w:t>Success_url</w:t>
+      </w:r>
+      <w:proofErr w:type="spellEnd"/>
+      <w:r>
+        <w:rPr>
+          <w:lang w:val="pl-PL"/>
+        </w:rPr>
+        <w:t xml:space="preserve"> </w:t>
+      </w:r>
+      <w:proofErr w:type="gramStart"/>
+      <w:r>
+        <w:rPr>
+          <w:lang w:val="pl-PL"/>
+        </w:rPr>
+        <w:t>=</w:t>
+      </w:r>
+      <w:proofErr w:type="gramEnd"/>
+      <w:r>
+        <w:rPr>
+          <w:lang w:val="pl-PL"/>
+        </w:rPr>
+        <w:t xml:space="preserve"> jeśli forma przejdzie walidacje gdzie ma zostać przesłany dalej użytkownik. Tutaj </w:t>
+      </w:r>
+      <w:proofErr w:type="spellStart"/>
+      <w:r>
+        <w:rPr>
+          <w:lang w:val="pl-PL"/>
+        </w:rPr>
+        <w:t>ejst</w:t>
+      </w:r>
+      <w:proofErr w:type="spellEnd"/>
+      <w:r>
+        <w:rPr>
+          <w:lang w:val="pl-PL"/>
+        </w:rPr>
+        <w:t xml:space="preserve"> hard </w:t>
+      </w:r>
+      <w:proofErr w:type="spellStart"/>
+      <w:r>
+        <w:rPr>
+          <w:lang w:val="pl-PL"/>
+        </w:rPr>
+        <w:t>code</w:t>
+      </w:r>
+      <w:proofErr w:type="spellEnd"/>
+      <w:r>
+        <w:rPr>
+          <w:lang w:val="pl-PL"/>
+        </w:rPr>
+        <w:t xml:space="preserve"> URL:</w:t>
+      </w:r>
+    </w:p>
+    <w:p>
+      <w:pPr>
+        <w:rPr>
+          <w:lang w:val="pl-PL"/>
+        </w:rPr>
+      </w:pPr>
+      <w:r>
+        <w:rPr>
+          <w:noProof/>
+        </w:rPr>
+        <w:drawing>
+          <wp:inline distT="0" distB="0" distL="0" distR="0" wp14:anchorId="19D2BEA6" wp14:editId="7442AD1F">
+            <wp:extent cx="2438400" cy="818866"/>
+            <wp:effectExtent l="0" t="0" r="0" b="635"/>
+            <wp:docPr id="1795270131" name="Picture 1" descr="A screen shot of a computer program&#10;&#10;Description automatically generated"/>
+            <wp:cNvGraphicFramePr>
+              <a:graphicFrameLocks xmlns:a="http://schemas.openxmlformats.org/drawingml/2006/main" noChangeAspect="1"/>
+            </wp:cNvGraphicFramePr>
+            <a:graphic xmlns:a="http://schemas.openxmlformats.org/drawingml/2006/main">
+              <a:graphicData uri="http://schemas.openxmlformats.org/drawingml/2006/picture">
+                <pic:pic xmlns:pic="http://schemas.openxmlformats.org/drawingml/2006/picture">
+                  <pic:nvPicPr>
+                    <pic:cNvPr id="1795270131" name="Picture 1" descr="A screen shot of a computer program&#10;&#10;Description automatically generated"/>
+                    <pic:cNvPicPr/>
+                  </pic:nvPicPr>
+                  <pic:blipFill>
+                    <a:blip r:embed="rId64"/>
+                    <a:stretch>
+                      <a:fillRect/>
+                    </a:stretch>
+                  </pic:blipFill>
+                  <pic:spPr>
+                    <a:xfrm>
+                      <a:off x="0" y="0"/>
+                      <a:ext cx="2451558" cy="823285"/>
+                    </a:xfrm>
+                    <a:prstGeom prst="rect">
+                      <a:avLst/>
+                    </a:prstGeom>
+                  </pic:spPr>
+                </pic:pic>
+              </a:graphicData>
+            </a:graphic>
+          </wp:inline>
+        </w:drawing>
+      </w:r>
+    </w:p>
+    <w:p>
+      <w:pPr>
+        <w:rPr>
+          <w:lang w:val="pl-PL"/>
+        </w:rPr>
+      </w:pPr>
+      <w:r>
+        <w:rPr>
+          <w:noProof/>
+        </w:rPr>
+        <w:drawing>
+          <wp:inline distT="0" distB="0" distL="0" distR="0" wp14:anchorId="306FD7A3" wp14:editId="7B3D1DE7">
+            <wp:extent cx="5760720" cy="1709420"/>
+            <wp:effectExtent l="0" t="0" r="0" b="5080"/>
+            <wp:docPr id="1799996542" name="Picture 1" descr="A screen shot of a computer code&#10;&#10;Description automatically generated"/>
+            <wp:cNvGraphicFramePr>
+              <a:graphicFrameLocks xmlns:a="http://schemas.openxmlformats.org/drawingml/2006/main" noChangeAspect="1"/>
+            </wp:cNvGraphicFramePr>
+            <a:graphic xmlns:a="http://schemas.openxmlformats.org/drawingml/2006/main">
+              <a:graphicData uri="http://schemas.openxmlformats.org/drawingml/2006/picture">
+                <pic:pic xmlns:pic="http://schemas.openxmlformats.org/drawingml/2006/picture">
+                  <pic:nvPicPr>
+                    <pic:cNvPr id="1799996542" name="Picture 1" descr="A screen shot of a computer code&#10;&#10;Description automatically generated"/>
+                    <pic:cNvPicPr/>
+                  </pic:nvPicPr>
+                  <pic:blipFill>
+                    <a:blip r:embed="rId65"/>
+                    <a:stretch>
+                      <a:fillRect/>
+                    </a:stretch>
+                  </pic:blipFill>
+                  <pic:spPr>
+                    <a:xfrm>
+                      <a:off x="0" y="0"/>
+                      <a:ext cx="5760720" cy="1709420"/>
+                    </a:xfrm>
+                    <a:prstGeom prst="rect">
+                      <a:avLst/>
+                    </a:prstGeom>
+                  </pic:spPr>
+                </pic:pic>
+              </a:graphicData>
+            </a:graphic>
+          </wp:inline>
+        </w:drawing>
       </w:r>
     </w:p>
     <w:sectPr>

</xml_diff>

<commit_message>
More about data storage and some validator test
</commit_message>
<xml_diff>
--- a/Django.docx
+++ b/Django.docx
@@ -6992,7 +6992,23 @@
           <w:bCs/>
           <w:lang w:val="pl-PL"/>
         </w:rPr>
-        <w:t xml:space="preserve"> Pamiętać należy o encypte. </w:t>
+        <w:t xml:space="preserve"> Pamiętać należy o </w:t>
+      </w:r>
+      <w:r>
+        <w:rPr>
+          <w:b/>
+          <w:bCs/>
+          <w:lang w:val="pl-PL"/>
+        </w:rPr>
+        <w:t>enctype</w:t>
+      </w:r>
+      <w:r>
+        <w:rPr>
+          <w:b/>
+          <w:bCs/>
+          <w:lang w:val="pl-PL"/>
+        </w:rPr>
+        <w:t xml:space="preserve">. </w:t>
       </w:r>
     </w:p>
     <w:p>
@@ -7427,7 +7443,19 @@
         <w:rPr>
           <w:lang w:val="pl-PL"/>
         </w:rPr>
-        <w:t xml:space="preserve">Zasada działania taka sama jak w lekcji z klasami dla Form. Najpierw tworzymy klasę formy, tworzymy obiekt i przekazujemy do HTML temaplate. Potem weryfikacja czy wszystko jest ok i można zapisać. </w:t>
+        <w:t>Zasada działania taka sama jak w lekcji z klasami dla Form. Najpierw tworzymy klasę formy, tworzymy obiekt i przekazujemy do HTML temaplate. Potem weryfikacja czy wszystko jest ok i można zapisać</w:t>
+      </w:r>
+      <w:r>
+        <w:rPr>
+          <w:lang w:val="pl-PL"/>
+        </w:rPr>
+        <w:t xml:space="preserve"> przy pomocy stworzonej funkcji</w:t>
+      </w:r>
+      <w:r>
+        <w:rPr>
+          <w:lang w:val="pl-PL"/>
+        </w:rPr>
+        <w:t xml:space="preserve">. </w:t>
       </w:r>
     </w:p>
     <w:p>
@@ -7440,6 +7468,7 @@
         <w:rPr>
           <w:noProof/>
         </w:rPr>
+        <w:lastRenderedPageBreak/>
         <w:drawing>
           <wp:inline distT="0" distB="0" distL="0" distR="0" wp14:anchorId="36807EF6" wp14:editId="7A9381B3">
             <wp:extent cx="2981325" cy="752475"/>
@@ -7487,7 +7516,6 @@
         <w:rPr>
           <w:noProof/>
         </w:rPr>
-        <w:lastRenderedPageBreak/>
         <w:drawing>
           <wp:inline distT="0" distB="0" distL="0" distR="0" wp14:anchorId="2DC743F3" wp14:editId="5086869F">
             <wp:extent cx="3990975" cy="2343150"/>
@@ -7591,11 +7619,268 @@
           <w:lang w:val="pl-PL"/>
         </w:rPr>
       </w:pPr>
-      <w:r>
-        <w:rPr>
-          <w:lang w:val="pl-PL"/>
-        </w:rPr>
-        <w:t>test</w:t>
+    </w:p>
+    <w:p>
+      <w:pPr>
+        <w:rPr>
+          <w:lang w:val="pl-PL"/>
+        </w:rPr>
+      </w:pPr>
+    </w:p>
+    <w:p>
+      <w:r>
+        <w:lastRenderedPageBreak/>
+        <w:t>Using Models for File S</w:t>
+      </w:r>
+      <w:r>
+        <w:t>torage</w:t>
+      </w:r>
+    </w:p>
+    <w:p>
+      <w:pPr>
+        <w:rPr>
+          <w:lang w:val="pl-PL"/>
+        </w:rPr>
+      </w:pPr>
+      <w:r>
+        <w:rPr>
+          <w:lang w:val="pl-PL"/>
+        </w:rPr>
+        <w:t>Jeśli file jest wykorzystane do stworzenia obiektu, który zapisuje go to można zrobić to w prosty sposób. W klasie modelu wskazujemy, w polu z FileField, ustawiamy parametr „upload_to”. Nazwa tutaj podana zapisze nam file w podfolderze o wskazanej nazwie: tutaj w folderze images.</w:t>
+      </w:r>
+    </w:p>
+    <w:p>
+      <w:pPr>
+        <w:rPr>
+          <w:lang w:val="pl-PL"/>
+        </w:rPr>
+      </w:pPr>
+      <w:r>
+        <w:rPr>
+          <w:noProof/>
+        </w:rPr>
+        <w:drawing>
+          <wp:inline distT="0" distB="0" distL="0" distR="0" wp14:anchorId="79917D71" wp14:editId="5D865627">
+            <wp:extent cx="4219575" cy="1171575"/>
+            <wp:effectExtent l="0" t="0" r="9525" b="9525"/>
+            <wp:docPr id="377582262" name="Obraz 1" descr="Obraz zawierający tekst, zrzut ekranu, Czcionka&#10;&#10;Opis wygenerowany automatycznie"/>
+            <wp:cNvGraphicFramePr>
+              <a:graphicFrameLocks xmlns:a="http://schemas.openxmlformats.org/drawingml/2006/main" noChangeAspect="1"/>
+            </wp:cNvGraphicFramePr>
+            <a:graphic xmlns:a="http://schemas.openxmlformats.org/drawingml/2006/main">
+              <a:graphicData uri="http://schemas.openxmlformats.org/drawingml/2006/picture">
+                <pic:pic xmlns:pic="http://schemas.openxmlformats.org/drawingml/2006/picture">
+                  <pic:nvPicPr>
+                    <pic:cNvPr id="377582262" name="Obraz 1" descr="Obraz zawierający tekst, zrzut ekranu, Czcionka&#10;&#10;Opis wygenerowany automatycznie"/>
+                    <pic:cNvPicPr/>
+                  </pic:nvPicPr>
+                  <pic:blipFill>
+                    <a:blip r:embed="rId75"/>
+                    <a:stretch>
+                      <a:fillRect/>
+                    </a:stretch>
+                  </pic:blipFill>
+                  <pic:spPr>
+                    <a:xfrm>
+                      <a:off x="0" y="0"/>
+                      <a:ext cx="4219575" cy="1171575"/>
+                    </a:xfrm>
+                    <a:prstGeom prst="rect">
+                      <a:avLst/>
+                    </a:prstGeom>
+                  </pic:spPr>
+                </pic:pic>
+              </a:graphicData>
+            </a:graphic>
+          </wp:inline>
+        </w:drawing>
+      </w:r>
+    </w:p>
+    <w:p>
+      <w:pPr>
+        <w:rPr>
+          <w:lang w:val="pl-PL"/>
+        </w:rPr>
+      </w:pPr>
+      <w:r>
+        <w:rPr>
+          <w:lang w:val="pl-PL"/>
+        </w:rPr>
+        <w:t>Aby to zadziałało musimy w settingsach ustawić ścieżkę, którą Django będzie sprawdzać. Tworzymy variable MEDIA_ROOT, gdzie wzywamy naszą funkcje BASE_DIr, która wskazuje ścieżkę do naszego folderu projektu, w tym wypadku do folderu o nazwie uploads. W tym folderze powstanie podfolder images.</w:t>
+      </w:r>
+    </w:p>
+    <w:p>
+      <w:pPr>
+        <w:rPr>
+          <w:lang w:val="pl-PL"/>
+        </w:rPr>
+      </w:pPr>
+      <w:r>
+        <w:rPr>
+          <w:noProof/>
+        </w:rPr>
+        <w:drawing>
+          <wp:inline distT="0" distB="0" distL="0" distR="0" wp14:anchorId="58E12932" wp14:editId="50F649E4">
+            <wp:extent cx="2714625" cy="476250"/>
+            <wp:effectExtent l="0" t="0" r="9525" b="0"/>
+            <wp:docPr id="591382866" name="Obraz 1" descr="Obraz zawierający tekst, Czcionka, zrzut ekranu, Grafika&#10;&#10;Opis wygenerowany automatycznie"/>
+            <wp:cNvGraphicFramePr>
+              <a:graphicFrameLocks xmlns:a="http://schemas.openxmlformats.org/drawingml/2006/main" noChangeAspect="1"/>
+            </wp:cNvGraphicFramePr>
+            <a:graphic xmlns:a="http://schemas.openxmlformats.org/drawingml/2006/main">
+              <a:graphicData uri="http://schemas.openxmlformats.org/drawingml/2006/picture">
+                <pic:pic xmlns:pic="http://schemas.openxmlformats.org/drawingml/2006/picture">
+                  <pic:nvPicPr>
+                    <pic:cNvPr id="591382866" name="Obraz 1" descr="Obraz zawierający tekst, Czcionka, zrzut ekranu, Grafika&#10;&#10;Opis wygenerowany automatycznie"/>
+                    <pic:cNvPicPr/>
+                  </pic:nvPicPr>
+                  <pic:blipFill>
+                    <a:blip r:embed="rId76"/>
+                    <a:stretch>
+                      <a:fillRect/>
+                    </a:stretch>
+                  </pic:blipFill>
+                  <pic:spPr>
+                    <a:xfrm>
+                      <a:off x="0" y="0"/>
+                      <a:ext cx="2714625" cy="476250"/>
+                    </a:xfrm>
+                    <a:prstGeom prst="rect">
+                      <a:avLst/>
+                    </a:prstGeom>
+                  </pic:spPr>
+                </pic:pic>
+              </a:graphicData>
+            </a:graphic>
+          </wp:inline>
+        </w:drawing>
+      </w:r>
+    </w:p>
+    <w:p>
+      <w:pPr>
+        <w:rPr>
+          <w:lang w:val="pl-PL"/>
+        </w:rPr>
+      </w:pPr>
+      <w:r>
+        <w:rPr>
+          <w:lang w:val="pl-PL"/>
+        </w:rPr>
+        <w:t xml:space="preserve">Dalsza cześć to na serwerze w klasie dla naszego templatu, w części POST, tworzymy obiekt do którego importujemy dane po zweryfikowaniu w formie. </w:t>
+      </w:r>
+    </w:p>
+    <w:p>
+      <w:pPr>
+        <w:rPr>
+          <w:lang w:val="pl-PL"/>
+        </w:rPr>
+      </w:pPr>
+      <w:r>
+        <w:rPr>
+          <w:noProof/>
+        </w:rPr>
+        <w:drawing>
+          <wp:inline distT="0" distB="0" distL="0" distR="0" wp14:anchorId="38404292" wp14:editId="1446A11A">
+            <wp:extent cx="4600575" cy="2314575"/>
+            <wp:effectExtent l="0" t="0" r="9525" b="9525"/>
+            <wp:docPr id="130352918" name="Obraz 1" descr="Obraz zawierający tekst, zrzut ekranu, Czcionka, oprogramowanie&#10;&#10;Opis wygenerowany automatycznie"/>
+            <wp:cNvGraphicFramePr>
+              <a:graphicFrameLocks xmlns:a="http://schemas.openxmlformats.org/drawingml/2006/main" noChangeAspect="1"/>
+            </wp:cNvGraphicFramePr>
+            <a:graphic xmlns:a="http://schemas.openxmlformats.org/drawingml/2006/main">
+              <a:graphicData uri="http://schemas.openxmlformats.org/drawingml/2006/picture">
+                <pic:pic xmlns:pic="http://schemas.openxmlformats.org/drawingml/2006/picture">
+                  <pic:nvPicPr>
+                    <pic:cNvPr id="130352918" name="Obraz 1" descr="Obraz zawierający tekst, zrzut ekranu, Czcionka, oprogramowanie&#10;&#10;Opis wygenerowany automatycznie"/>
+                    <pic:cNvPicPr/>
+                  </pic:nvPicPr>
+                  <pic:blipFill>
+                    <a:blip r:embed="rId77"/>
+                    <a:stretch>
+                      <a:fillRect/>
+                    </a:stretch>
+                  </pic:blipFill>
+                  <pic:spPr>
+                    <a:xfrm>
+                      <a:off x="0" y="0"/>
+                      <a:ext cx="4600575" cy="2314575"/>
+                    </a:xfrm>
+                    <a:prstGeom prst="rect">
+                      <a:avLst/>
+                    </a:prstGeom>
+                  </pic:spPr>
+                </pic:pic>
+              </a:graphicData>
+            </a:graphic>
+          </wp:inline>
+        </w:drawing>
+      </w:r>
+    </w:p>
+    <w:p>
+      <w:pPr>
+        <w:rPr>
+          <w:lang w:val="pl-PL"/>
+        </w:rPr>
+      </w:pPr>
+    </w:p>
+    <w:p>
+      <w:pPr>
+        <w:rPr>
+          <w:lang w:val="pl-PL"/>
+        </w:rPr>
+      </w:pPr>
+      <w:r>
+        <w:rPr>
+          <w:lang w:val="pl-PL"/>
+        </w:rPr>
+        <w:t>VALIDATORS!!! Ważne aby robić render a nie redirect.</w:t>
+      </w:r>
+    </w:p>
+    <w:p>
+      <w:pPr>
+        <w:rPr>
+          <w:lang w:val="pl-PL"/>
+        </w:rPr>
+      </w:pPr>
+      <w:r>
+        <w:rPr>
+          <w:noProof/>
+        </w:rPr>
+        <w:drawing>
+          <wp:inline distT="0" distB="0" distL="0" distR="0" wp14:anchorId="0A9AF667" wp14:editId="627F7A14">
+            <wp:extent cx="5760720" cy="845820"/>
+            <wp:effectExtent l="0" t="0" r="0" b="0"/>
+            <wp:docPr id="646788384" name="Obraz 1" descr="Obraz zawierający zrzut ekranu, tekst, Czcionka&#10;&#10;Opis wygenerowany automatycznie"/>
+            <wp:cNvGraphicFramePr>
+              <a:graphicFrameLocks xmlns:a="http://schemas.openxmlformats.org/drawingml/2006/main" noChangeAspect="1"/>
+            </wp:cNvGraphicFramePr>
+            <a:graphic xmlns:a="http://schemas.openxmlformats.org/drawingml/2006/main">
+              <a:graphicData uri="http://schemas.openxmlformats.org/drawingml/2006/picture">
+                <pic:pic xmlns:pic="http://schemas.openxmlformats.org/drawingml/2006/picture">
+                  <pic:nvPicPr>
+                    <pic:cNvPr id="646788384" name="Obraz 1" descr="Obraz zawierający zrzut ekranu, tekst, Czcionka&#10;&#10;Opis wygenerowany automatycznie"/>
+                    <pic:cNvPicPr/>
+                  </pic:nvPicPr>
+                  <pic:blipFill>
+                    <a:blip r:embed="rId78"/>
+                    <a:stretch>
+                      <a:fillRect/>
+                    </a:stretch>
+                  </pic:blipFill>
+                  <pic:spPr>
+                    <a:xfrm>
+                      <a:off x="0" y="0"/>
+                      <a:ext cx="5760720" cy="845820"/>
+                    </a:xfrm>
+                    <a:prstGeom prst="rect">
+                      <a:avLst/>
+                    </a:prstGeom>
+                  </pic:spPr>
+                </pic:pic>
+              </a:graphicData>
+            </a:graphic>
+          </wp:inline>
+        </w:drawing>
       </w:r>
     </w:p>
     <w:sectPr>

</xml_diff>

<commit_message>
How to config Eviormental Variables
</commit_message>
<xml_diff>
--- a/Django.docx
+++ b/Django.docx
@@ -13551,7 +13551,6 @@
         <w:rPr>
           <w:b/>
           <w:bCs/>
-          <w:lang w:val="pl-PL"/>
         </w:rPr>
       </w:pPr>
       <w:r>
@@ -13560,10 +13559,40 @@
           <w:bCs/>
           <w:sz w:val="32"/>
           <w:szCs w:val="32"/>
-          <w:lang w:val="pl-PL"/>
-        </w:rPr>
-        <w:t>Hosting naszej Aplikacji</w:t>
-      </w:r>
+        </w:rPr>
+        <w:t xml:space="preserve">Hosting </w:t>
+      </w:r>
+      <w:proofErr w:type="spellStart"/>
+      <w:r>
+        <w:rPr>
+          <w:b/>
+          <w:bCs/>
+          <w:sz w:val="32"/>
+          <w:szCs w:val="32"/>
+        </w:rPr>
+        <w:t>naszej</w:t>
+      </w:r>
+      <w:proofErr w:type="spellEnd"/>
+      <w:r>
+        <w:rPr>
+          <w:b/>
+          <w:bCs/>
+          <w:sz w:val="32"/>
+          <w:szCs w:val="32"/>
+        </w:rPr>
+        <w:t xml:space="preserve"> </w:t>
+      </w:r>
+      <w:proofErr w:type="spellStart"/>
+      <w:r>
+        <w:rPr>
+          <w:b/>
+          <w:bCs/>
+          <w:sz w:val="32"/>
+          <w:szCs w:val="32"/>
+        </w:rPr>
+        <w:t>Aplikacji</w:t>
+      </w:r>
+      <w:proofErr w:type="spellEnd"/>
     </w:p>
     <w:p>
       <w:pPr>
@@ -13635,23 +13664,16 @@
         <w:rPr>
           <w:b/>
           <w:bCs/>
-        </w:rPr>
-      </w:pPr>
-      <w:proofErr w:type="spellStart"/>
-      <w:r>
-        <w:rPr>
-          <w:b/>
-          <w:bCs/>
-        </w:rPr>
-        <w:t>Modyfikacja</w:t>
-      </w:r>
-      <w:proofErr w:type="spellEnd"/>
-      <w:r>
-        <w:rPr>
-          <w:b/>
-          <w:bCs/>
-        </w:rPr>
-        <w:t xml:space="preserve"> settings.py:</w:t>
+          <w:lang w:val="pl-PL"/>
+        </w:rPr>
+      </w:pPr>
+      <w:r>
+        <w:rPr>
+          <w:b/>
+          <w:bCs/>
+          <w:lang w:val="pl-PL"/>
+        </w:rPr>
+        <w:t>Modyfikacja settings.py:</w:t>
       </w:r>
     </w:p>
     <w:p>
@@ -13717,6 +13739,7 @@
       </w:pPr>
       <w:r>
         <w:rPr>
+          <w:noProof/>
           <w:lang w:val="pl-PL"/>
         </w:rPr>
         <w:drawing>
@@ -13782,6 +13805,7 @@
         <w:rPr>
           <w:b/>
           <w:bCs/>
+          <w:noProof/>
           <w:lang w:val="pl-PL"/>
         </w:rPr>
         <w:drawing>
@@ -14115,6 +14139,7 @@
       </w:pPr>
       <w:r>
         <w:rPr>
+          <w:noProof/>
           <w:lang w:val="pl-PL"/>
         </w:rPr>
         <w:drawing>
@@ -14241,33 +14266,20 @@
         <w:rPr>
           <w:b/>
           <w:bCs/>
-          <w:lang w:val="pl-PL"/>
-        </w:rPr>
-      </w:pPr>
-      <w:proofErr w:type="spellStart"/>
-      <w:r>
-        <w:rPr>
-          <w:b/>
-          <w:bCs/>
-          <w:lang w:val="pl-PL"/>
-        </w:rPr>
-        <w:t>Locking</w:t>
-      </w:r>
-      <w:proofErr w:type="spellEnd"/>
-      <w:r>
-        <w:rPr>
-          <w:b/>
-          <w:bCs/>
-          <w:lang w:val="pl-PL"/>
-        </w:rPr>
-        <w:t xml:space="preserve"> in </w:t>
-      </w:r>
-      <w:proofErr w:type="spellStart"/>
-      <w:r>
-        <w:rPr>
-          <w:b/>
-          <w:bCs/>
-          <w:lang w:val="pl-PL"/>
+        </w:rPr>
+      </w:pPr>
+      <w:r>
+        <w:rPr>
+          <w:b/>
+          <w:bCs/>
+        </w:rPr>
+        <w:t xml:space="preserve">Locking in </w:t>
+      </w:r>
+      <w:proofErr w:type="spellStart"/>
+      <w:r>
+        <w:rPr>
+          <w:b/>
+          <w:bCs/>
         </w:rPr>
         <w:t>Dependecies</w:t>
       </w:r>
@@ -14276,9 +14288,554 @@
         <w:rPr>
           <w:b/>
           <w:bCs/>
-          <w:lang w:val="pl-PL"/>
         </w:rPr>
         <w:t xml:space="preserve"> </w:t>
+      </w:r>
+    </w:p>
+    <w:p>
+      <w:pPr>
+        <w:rPr>
+          <w:lang w:val="pl-PL"/>
+        </w:rPr>
+      </w:pPr>
+      <w:r>
+        <w:rPr>
+          <w:lang w:val="pl-PL"/>
+        </w:rPr>
+        <w:t xml:space="preserve">Standardowe utworzenie pliku requirements.txt przy pomocy komendy pip </w:t>
+      </w:r>
+      <w:proofErr w:type="spellStart"/>
+      <w:r>
+        <w:rPr>
+          <w:lang w:val="pl-PL"/>
+        </w:rPr>
+        <w:t>freeze</w:t>
+      </w:r>
+      <w:proofErr w:type="spellEnd"/>
+      <w:r>
+        <w:rPr>
+          <w:lang w:val="pl-PL"/>
+        </w:rPr>
+        <w:t xml:space="preserve"> &gt; requierments.txt</w:t>
+      </w:r>
+    </w:p>
+    <w:p>
+      <w:pPr>
+        <w:rPr>
+          <w:b/>
+          <w:bCs/>
+          <w:lang w:val="pl-PL"/>
+        </w:rPr>
+      </w:pPr>
+      <w:r>
+        <w:rPr>
+          <w:b/>
+          <w:bCs/>
+          <w:lang w:val="pl-PL"/>
+        </w:rPr>
+        <w:t xml:space="preserve">!!! </w:t>
+      </w:r>
+      <w:proofErr w:type="spellStart"/>
+      <w:r>
+        <w:rPr>
+          <w:b/>
+          <w:bCs/>
+          <w:lang w:val="pl-PL"/>
+        </w:rPr>
+        <w:t>Enviormental</w:t>
+      </w:r>
+      <w:proofErr w:type="spellEnd"/>
+      <w:r>
+        <w:rPr>
+          <w:b/>
+          <w:bCs/>
+          <w:lang w:val="pl-PL"/>
+        </w:rPr>
+        <w:t xml:space="preserve"> </w:t>
+      </w:r>
+      <w:proofErr w:type="spellStart"/>
+      <w:r>
+        <w:rPr>
+          <w:b/>
+          <w:bCs/>
+          <w:lang w:val="pl-PL"/>
+        </w:rPr>
+        <w:t>Variebles</w:t>
+      </w:r>
+      <w:proofErr w:type="spellEnd"/>
+      <w:r>
+        <w:rPr>
+          <w:b/>
+          <w:bCs/>
+          <w:lang w:val="pl-PL"/>
+        </w:rPr>
+        <w:t xml:space="preserve"> !!!</w:t>
+      </w:r>
+    </w:p>
+    <w:p>
+      <w:pPr>
+        <w:rPr>
+          <w:lang w:val="pl-PL"/>
+        </w:rPr>
+      </w:pPr>
+      <w:r>
+        <w:rPr>
+          <w:lang w:val="pl-PL"/>
+        </w:rPr>
+        <w:t xml:space="preserve">Standardowe pilnowanie aby unikalny kod nie został wykorzystany przez kogoś do np. wprowadzenie własnego kodu do plików </w:t>
+      </w:r>
+      <w:proofErr w:type="spellStart"/>
+      <w:r>
+        <w:rPr>
+          <w:lang w:val="pl-PL"/>
+        </w:rPr>
+        <w:t>static</w:t>
+      </w:r>
+      <w:proofErr w:type="spellEnd"/>
+      <w:r>
+        <w:rPr>
+          <w:lang w:val="pl-PL"/>
+        </w:rPr>
+        <w:t>. Aby z tego skorzystać trzeba:</w:t>
+      </w:r>
+    </w:p>
+    <w:p>
+      <w:pPr>
+        <w:pStyle w:val="Akapitzlist"/>
+        <w:numPr>
+          <w:ilvl w:val="0"/>
+          <w:numId w:val="5"/>
+        </w:numPr>
+        <w:rPr>
+          <w:lang w:val="pl-PL"/>
+        </w:rPr>
+      </w:pPr>
+      <w:r>
+        <w:rPr>
+          <w:lang w:val="pl-PL"/>
+        </w:rPr>
+        <w:t>Utworzyć plik .</w:t>
+      </w:r>
+      <w:proofErr w:type="spellStart"/>
+      <w:r>
+        <w:rPr>
+          <w:lang w:val="pl-PL"/>
+        </w:rPr>
+        <w:t>env</w:t>
+      </w:r>
+      <w:proofErr w:type="spellEnd"/>
+    </w:p>
+    <w:p>
+      <w:pPr>
+        <w:pStyle w:val="Akapitzlist"/>
+        <w:rPr>
+          <w:b/>
+          <w:bCs/>
+          <w:lang w:val="pl-PL"/>
+        </w:rPr>
+      </w:pPr>
+      <w:r>
+        <w:rPr>
+          <w:b/>
+          <w:bCs/>
+          <w:lang w:val="pl-PL"/>
+        </w:rPr>
+        <w:lastRenderedPageBreak/>
+        <w:drawing>
+          <wp:inline distT="0" distB="0" distL="0" distR="0" wp14:anchorId="1F19434E" wp14:editId="2737CE5F">
+            <wp:extent cx="2019582" cy="1038370"/>
+            <wp:effectExtent l="0" t="0" r="0" b="9525"/>
+            <wp:docPr id="1591085700" name="Obraz 1" descr="Obraz zawierający tekst, zrzut ekranu, Czcionka&#10;&#10;Opis wygenerowany automatycznie"/>
+            <wp:cNvGraphicFramePr>
+              <a:graphicFrameLocks xmlns:a="http://schemas.openxmlformats.org/drawingml/2006/main" noChangeAspect="1"/>
+            </wp:cNvGraphicFramePr>
+            <a:graphic xmlns:a="http://schemas.openxmlformats.org/drawingml/2006/main">
+              <a:graphicData uri="http://schemas.openxmlformats.org/drawingml/2006/picture">
+                <pic:pic xmlns:pic="http://schemas.openxmlformats.org/drawingml/2006/picture">
+                  <pic:nvPicPr>
+                    <pic:cNvPr id="1591085700" name="Obraz 1" descr="Obraz zawierający tekst, zrzut ekranu, Czcionka&#10;&#10;Opis wygenerowany automatycznie"/>
+                    <pic:cNvPicPr/>
+                  </pic:nvPicPr>
+                  <pic:blipFill>
+                    <a:blip r:embed="rId88"/>
+                    <a:stretch>
+                      <a:fillRect/>
+                    </a:stretch>
+                  </pic:blipFill>
+                  <pic:spPr>
+                    <a:xfrm>
+                      <a:off x="0" y="0"/>
+                      <a:ext cx="2019582" cy="1038370"/>
+                    </a:xfrm>
+                    <a:prstGeom prst="rect">
+                      <a:avLst/>
+                    </a:prstGeom>
+                  </pic:spPr>
+                </pic:pic>
+              </a:graphicData>
+            </a:graphic>
+          </wp:inline>
+        </w:drawing>
+      </w:r>
+    </w:p>
+    <w:p>
+      <w:pPr>
+        <w:pStyle w:val="Akapitzlist"/>
+        <w:numPr>
+          <w:ilvl w:val="0"/>
+          <w:numId w:val="5"/>
+        </w:numPr>
+        <w:rPr>
+          <w:lang w:val="pl-PL"/>
+        </w:rPr>
+      </w:pPr>
+      <w:r>
+        <w:rPr>
+          <w:lang w:val="pl-PL"/>
+        </w:rPr>
+        <w:t xml:space="preserve">Zainstalować dwie paczki: </w:t>
+      </w:r>
+      <w:proofErr w:type="spellStart"/>
+      <w:r>
+        <w:rPr>
+          <w:lang w:val="pl-PL"/>
+        </w:rPr>
+        <w:t>python-decouple</w:t>
+      </w:r>
+      <w:proofErr w:type="spellEnd"/>
+      <w:r>
+        <w:rPr>
+          <w:lang w:val="pl-PL"/>
+        </w:rPr>
+        <w:t xml:space="preserve"> oraz </w:t>
+      </w:r>
+      <w:proofErr w:type="spellStart"/>
+      <w:r>
+        <w:rPr>
+          <w:lang w:val="pl-PL"/>
+        </w:rPr>
+        <w:t>django-extensions</w:t>
+      </w:r>
+      <w:proofErr w:type="spellEnd"/>
+      <w:r>
+        <w:rPr>
+          <w:lang w:val="pl-PL"/>
+        </w:rPr>
+        <w:t xml:space="preserve">. Dzięki temu możemy </w:t>
+      </w:r>
+      <w:r>
+        <w:rPr>
+          <w:lang w:val="pl-PL"/>
+        </w:rPr>
+        <w:t>wezwać z pliku .</w:t>
+      </w:r>
+      <w:proofErr w:type="spellStart"/>
+      <w:r>
+        <w:rPr>
+          <w:lang w:val="pl-PL"/>
+        </w:rPr>
+        <w:t>env</w:t>
+      </w:r>
+      <w:proofErr w:type="spellEnd"/>
+      <w:r>
+        <w:rPr>
+          <w:lang w:val="pl-PL"/>
+        </w:rPr>
+        <w:t xml:space="preserve"> </w:t>
+      </w:r>
+      <w:r>
+        <w:rPr>
+          <w:lang w:val="pl-PL"/>
+        </w:rPr>
+        <w:t xml:space="preserve">nasz </w:t>
+      </w:r>
+      <w:proofErr w:type="spellStart"/>
+      <w:r>
+        <w:rPr>
+          <w:lang w:val="pl-PL"/>
+        </w:rPr>
+        <w:t>secret</w:t>
+      </w:r>
+      <w:proofErr w:type="spellEnd"/>
+      <w:r>
+        <w:rPr>
+          <w:lang w:val="pl-PL"/>
+        </w:rPr>
+        <w:t xml:space="preserve"> </w:t>
+      </w:r>
+      <w:proofErr w:type="spellStart"/>
+      <w:r>
+        <w:rPr>
+          <w:lang w:val="pl-PL"/>
+        </w:rPr>
+        <w:t>key</w:t>
+      </w:r>
+      <w:proofErr w:type="spellEnd"/>
+      <w:r>
+        <w:rPr>
+          <w:lang w:val="pl-PL"/>
+        </w:rPr>
+        <w:t xml:space="preserve"> poprzez </w:t>
+      </w:r>
+      <w:proofErr w:type="spellStart"/>
+      <w:r>
+        <w:rPr>
+          <w:lang w:val="pl-PL"/>
+        </w:rPr>
+        <w:t>Key</w:t>
+      </w:r>
+      <w:proofErr w:type="spellEnd"/>
+    </w:p>
+    <w:p>
+      <w:pPr>
+        <w:pStyle w:val="Akapitzlist"/>
+        <w:rPr>
+          <w:b/>
+          <w:bCs/>
+          <w:lang w:val="pl-PL"/>
+        </w:rPr>
+      </w:pPr>
+      <w:r>
+        <w:rPr>
+          <w:b/>
+          <w:bCs/>
+          <w:lang w:val="pl-PL"/>
+        </w:rPr>
+        <w:drawing>
+          <wp:inline distT="0" distB="0" distL="0" distR="0" wp14:anchorId="70DD5F8B" wp14:editId="77A7383A">
+            <wp:extent cx="2695951" cy="676369"/>
+            <wp:effectExtent l="0" t="0" r="9525" b="9525"/>
+            <wp:docPr id="1923612101" name="Obraz 1" descr="Obraz zawierający tekst, Czcionka, zrzut ekranu, design&#10;&#10;Opis wygenerowany automatycznie"/>
+            <wp:cNvGraphicFramePr>
+              <a:graphicFrameLocks xmlns:a="http://schemas.openxmlformats.org/drawingml/2006/main" noChangeAspect="1"/>
+            </wp:cNvGraphicFramePr>
+            <a:graphic xmlns:a="http://schemas.openxmlformats.org/drawingml/2006/main">
+              <a:graphicData uri="http://schemas.openxmlformats.org/drawingml/2006/picture">
+                <pic:pic xmlns:pic="http://schemas.openxmlformats.org/drawingml/2006/picture">
+                  <pic:nvPicPr>
+                    <pic:cNvPr id="1923612101" name="Obraz 1" descr="Obraz zawierający tekst, Czcionka, zrzut ekranu, design&#10;&#10;Opis wygenerowany automatycznie"/>
+                    <pic:cNvPicPr/>
+                  </pic:nvPicPr>
+                  <pic:blipFill>
+                    <a:blip r:embed="rId89"/>
+                    <a:stretch>
+                      <a:fillRect/>
+                    </a:stretch>
+                  </pic:blipFill>
+                  <pic:spPr>
+                    <a:xfrm>
+                      <a:off x="0" y="0"/>
+                      <a:ext cx="2695951" cy="676369"/>
+                    </a:xfrm>
+                    <a:prstGeom prst="rect">
+                      <a:avLst/>
+                    </a:prstGeom>
+                  </pic:spPr>
+                </pic:pic>
+              </a:graphicData>
+            </a:graphic>
+          </wp:inline>
+        </w:drawing>
+      </w:r>
+      <w:r>
+        <w:rPr>
+          <w:b/>
+          <w:bCs/>
+          <w:lang w:val="pl-PL"/>
+        </w:rPr>
+        <w:drawing>
+          <wp:inline distT="0" distB="0" distL="0" distR="0" wp14:anchorId="323EF651" wp14:editId="347C52E0">
+            <wp:extent cx="1829055" cy="247685"/>
+            <wp:effectExtent l="0" t="0" r="0" b="0"/>
+            <wp:docPr id="1387642850" name="Obraz 1"/>
+            <wp:cNvGraphicFramePr>
+              <a:graphicFrameLocks xmlns:a="http://schemas.openxmlformats.org/drawingml/2006/main" noChangeAspect="1"/>
+            </wp:cNvGraphicFramePr>
+            <a:graphic xmlns:a="http://schemas.openxmlformats.org/drawingml/2006/main">
+              <a:graphicData uri="http://schemas.openxmlformats.org/drawingml/2006/picture">
+                <pic:pic xmlns:pic="http://schemas.openxmlformats.org/drawingml/2006/picture">
+                  <pic:nvPicPr>
+                    <pic:cNvPr id="1387642850" name=""/>
+                    <pic:cNvPicPr/>
+                  </pic:nvPicPr>
+                  <pic:blipFill>
+                    <a:blip r:embed="rId90"/>
+                    <a:stretch>
+                      <a:fillRect/>
+                    </a:stretch>
+                  </pic:blipFill>
+                  <pic:spPr>
+                    <a:xfrm>
+                      <a:off x="0" y="0"/>
+                      <a:ext cx="1829055" cy="247685"/>
+                    </a:xfrm>
+                    <a:prstGeom prst="rect">
+                      <a:avLst/>
+                    </a:prstGeom>
+                  </pic:spPr>
+                </pic:pic>
+              </a:graphicData>
+            </a:graphic>
+          </wp:inline>
+        </w:drawing>
+      </w:r>
+    </w:p>
+    <w:p>
+      <w:pPr>
+        <w:pStyle w:val="Akapitzlist"/>
+        <w:rPr>
+          <w:b/>
+          <w:bCs/>
+          <w:lang w:val="pl-PL"/>
+        </w:rPr>
+      </w:pPr>
+      <w:r>
+        <w:rPr>
+          <w:b/>
+          <w:bCs/>
+          <w:lang w:val="pl-PL"/>
+        </w:rPr>
+        <w:t xml:space="preserve">Trzeba pamiętać aby </w:t>
+      </w:r>
+      <w:proofErr w:type="spellStart"/>
+      <w:r>
+        <w:rPr>
+          <w:b/>
+          <w:bCs/>
+          <w:lang w:val="pl-PL"/>
+        </w:rPr>
+        <w:t>django-extensions</w:t>
+      </w:r>
+      <w:proofErr w:type="spellEnd"/>
+      <w:r>
+        <w:rPr>
+          <w:b/>
+          <w:bCs/>
+          <w:lang w:val="pl-PL"/>
+        </w:rPr>
+        <w:t xml:space="preserve"> dodać do zainstalowanych </w:t>
+      </w:r>
+      <w:proofErr w:type="spellStart"/>
+      <w:r>
+        <w:rPr>
+          <w:b/>
+          <w:bCs/>
+          <w:lang w:val="pl-PL"/>
+        </w:rPr>
+        <w:t>apek</w:t>
+      </w:r>
+      <w:proofErr w:type="spellEnd"/>
+      <w:r>
+        <w:rPr>
+          <w:b/>
+          <w:bCs/>
+          <w:lang w:val="pl-PL"/>
+        </w:rPr>
+        <w:t xml:space="preserve"> projektu:</w:t>
+      </w:r>
+    </w:p>
+    <w:p>
+      <w:pPr>
+        <w:pStyle w:val="Akapitzlist"/>
+        <w:rPr>
+          <w:b/>
+          <w:bCs/>
+          <w:lang w:val="pl-PL"/>
+        </w:rPr>
+      </w:pPr>
+      <w:r>
+        <w:rPr>
+          <w:b/>
+          <w:bCs/>
+          <w:lang w:val="pl-PL"/>
+        </w:rPr>
+        <w:drawing>
+          <wp:inline distT="0" distB="0" distL="0" distR="0" wp14:anchorId="2259994D" wp14:editId="625AE5EE">
+            <wp:extent cx="3067478" cy="2400635"/>
+            <wp:effectExtent l="0" t="0" r="0" b="0"/>
+            <wp:docPr id="1925801808" name="Obraz 1" descr="Obraz zawierający tekst, zrzut ekranu, Czcionka&#10;&#10;Opis wygenerowany automatycznie"/>
+            <wp:cNvGraphicFramePr>
+              <a:graphicFrameLocks xmlns:a="http://schemas.openxmlformats.org/drawingml/2006/main" noChangeAspect="1"/>
+            </wp:cNvGraphicFramePr>
+            <a:graphic xmlns:a="http://schemas.openxmlformats.org/drawingml/2006/main">
+              <a:graphicData uri="http://schemas.openxmlformats.org/drawingml/2006/picture">
+                <pic:pic xmlns:pic="http://schemas.openxmlformats.org/drawingml/2006/picture">
+                  <pic:nvPicPr>
+                    <pic:cNvPr id="1925801808" name="Obraz 1" descr="Obraz zawierający tekst, zrzut ekranu, Czcionka&#10;&#10;Opis wygenerowany automatycznie"/>
+                    <pic:cNvPicPr/>
+                  </pic:nvPicPr>
+                  <pic:blipFill>
+                    <a:blip r:embed="rId91"/>
+                    <a:stretch>
+                      <a:fillRect/>
+                    </a:stretch>
+                  </pic:blipFill>
+                  <pic:spPr>
+                    <a:xfrm>
+                      <a:off x="0" y="0"/>
+                      <a:ext cx="3067478" cy="2400635"/>
+                    </a:xfrm>
+                    <a:prstGeom prst="rect">
+                      <a:avLst/>
+                    </a:prstGeom>
+                  </pic:spPr>
+                </pic:pic>
+              </a:graphicData>
+            </a:graphic>
+          </wp:inline>
+        </w:drawing>
+      </w:r>
+    </w:p>
+    <w:p>
+      <w:pPr>
+        <w:pStyle w:val="Akapitzlist"/>
+        <w:rPr>
+          <w:b/>
+          <w:bCs/>
+          <w:lang w:val="pl-PL"/>
+        </w:rPr>
+      </w:pPr>
+      <w:r>
+        <w:rPr>
+          <w:b/>
+          <w:bCs/>
+          <w:lang w:val="pl-PL"/>
+        </w:rPr>
+        <w:drawing>
+          <wp:inline distT="0" distB="0" distL="0" distR="0" wp14:anchorId="71F2FCF2" wp14:editId="11DECE8C">
+            <wp:extent cx="5372850" cy="695422"/>
+            <wp:effectExtent l="0" t="0" r="0" b="9525"/>
+            <wp:docPr id="763325548" name="Obraz 1" descr="Obraz zawierający tekst, zrzut ekranu, Czcionka&#10;&#10;Opis wygenerowany automatycznie"/>
+            <wp:cNvGraphicFramePr>
+              <a:graphicFrameLocks xmlns:a="http://schemas.openxmlformats.org/drawingml/2006/main" noChangeAspect="1"/>
+            </wp:cNvGraphicFramePr>
+            <a:graphic xmlns:a="http://schemas.openxmlformats.org/drawingml/2006/main">
+              <a:graphicData uri="http://schemas.openxmlformats.org/drawingml/2006/picture">
+                <pic:pic xmlns:pic="http://schemas.openxmlformats.org/drawingml/2006/picture">
+                  <pic:nvPicPr>
+                    <pic:cNvPr id="763325548" name="Obraz 1" descr="Obraz zawierający tekst, zrzut ekranu, Czcionka&#10;&#10;Opis wygenerowany automatycznie"/>
+                    <pic:cNvPicPr/>
+                  </pic:nvPicPr>
+                  <pic:blipFill>
+                    <a:blip r:embed="rId92"/>
+                    <a:stretch>
+                      <a:fillRect/>
+                    </a:stretch>
+                  </pic:blipFill>
+                  <pic:spPr>
+                    <a:xfrm>
+                      <a:off x="0" y="0"/>
+                      <a:ext cx="5372850" cy="695422"/>
+                    </a:xfrm>
+                    <a:prstGeom prst="rect">
+                      <a:avLst/>
+                    </a:prstGeom>
+                  </pic:spPr>
+                </pic:pic>
+              </a:graphicData>
+            </a:graphic>
+          </wp:inline>
+        </w:drawing>
       </w:r>
     </w:p>
     <w:p>
@@ -14679,6 +15236,95 @@
       </w:pPr>
     </w:lvl>
   </w:abstractNum>
+  <w:abstractNum w:abstractNumId="4" w15:restartNumberingAfterBreak="0">
+    <w:nsid w:val="54591DC1"/>
+    <w:multiLevelType w:val="hybridMultilevel"/>
+    <w:tmpl w:val="EDAEDA76"/>
+    <w:lvl w:ilvl="0" w:tplc="04150011">
+      <w:start w:val="1"/>
+      <w:numFmt w:val="decimal"/>
+      <w:lvlText w:val="%1)"/>
+      <w:lvlJc w:val="left"/>
+      <w:pPr>
+        <w:ind w:left="720" w:hanging="360"/>
+      </w:pPr>
+      <w:rPr>
+        <w:rFonts w:hint="default"/>
+      </w:rPr>
+    </w:lvl>
+    <w:lvl w:ilvl="1" w:tplc="04150019" w:tentative="1">
+      <w:start w:val="1"/>
+      <w:numFmt w:val="lowerLetter"/>
+      <w:lvlText w:val="%2."/>
+      <w:lvlJc w:val="left"/>
+      <w:pPr>
+        <w:ind w:left="1440" w:hanging="360"/>
+      </w:pPr>
+    </w:lvl>
+    <w:lvl w:ilvl="2" w:tplc="0415001B" w:tentative="1">
+      <w:start w:val="1"/>
+      <w:numFmt w:val="lowerRoman"/>
+      <w:lvlText w:val="%3."/>
+      <w:lvlJc w:val="right"/>
+      <w:pPr>
+        <w:ind w:left="2160" w:hanging="180"/>
+      </w:pPr>
+    </w:lvl>
+    <w:lvl w:ilvl="3" w:tplc="0415000F" w:tentative="1">
+      <w:start w:val="1"/>
+      <w:numFmt w:val="decimal"/>
+      <w:lvlText w:val="%4."/>
+      <w:lvlJc w:val="left"/>
+      <w:pPr>
+        <w:ind w:left="2880" w:hanging="360"/>
+      </w:pPr>
+    </w:lvl>
+    <w:lvl w:ilvl="4" w:tplc="04150019" w:tentative="1">
+      <w:start w:val="1"/>
+      <w:numFmt w:val="lowerLetter"/>
+      <w:lvlText w:val="%5."/>
+      <w:lvlJc w:val="left"/>
+      <w:pPr>
+        <w:ind w:left="3600" w:hanging="360"/>
+      </w:pPr>
+    </w:lvl>
+    <w:lvl w:ilvl="5" w:tplc="0415001B" w:tentative="1">
+      <w:start w:val="1"/>
+      <w:numFmt w:val="lowerRoman"/>
+      <w:lvlText w:val="%6."/>
+      <w:lvlJc w:val="right"/>
+      <w:pPr>
+        <w:ind w:left="4320" w:hanging="180"/>
+      </w:pPr>
+    </w:lvl>
+    <w:lvl w:ilvl="6" w:tplc="0415000F" w:tentative="1">
+      <w:start w:val="1"/>
+      <w:numFmt w:val="decimal"/>
+      <w:lvlText w:val="%7."/>
+      <w:lvlJc w:val="left"/>
+      <w:pPr>
+        <w:ind w:left="5040" w:hanging="360"/>
+      </w:pPr>
+    </w:lvl>
+    <w:lvl w:ilvl="7" w:tplc="04150019" w:tentative="1">
+      <w:start w:val="1"/>
+      <w:numFmt w:val="lowerLetter"/>
+      <w:lvlText w:val="%8."/>
+      <w:lvlJc w:val="left"/>
+      <w:pPr>
+        <w:ind w:left="5760" w:hanging="360"/>
+      </w:pPr>
+    </w:lvl>
+    <w:lvl w:ilvl="8" w:tplc="0415001B" w:tentative="1">
+      <w:start w:val="1"/>
+      <w:numFmt w:val="lowerRoman"/>
+      <w:lvlText w:val="%9."/>
+      <w:lvlJc w:val="right"/>
+      <w:pPr>
+        <w:ind w:left="6480" w:hanging="180"/>
+      </w:pPr>
+    </w:lvl>
+  </w:abstractNum>
   <w:num w:numId="1" w16cid:durableId="1056776960">
     <w:abstractNumId w:val="1"/>
   </w:num>
@@ -14690,6 +15336,9 @@
   </w:num>
   <w:num w:numId="4" w16cid:durableId="760683096">
     <w:abstractNumId w:val="0"/>
+  </w:num>
+  <w:num w:numId="5" w16cid:durableId="836966240">
+    <w:abstractNumId w:val="4"/>
   </w:num>
 </w:numbering>
 </file>

</xml_diff>

<commit_message>
Small changes to word file
</commit_message>
<xml_diff>
--- a/Django.docx
+++ b/Django.docx
@@ -3943,32 +3943,15 @@
           <w:lang w:val="pl-PL"/>
         </w:rPr>
       </w:pPr>
-      <w:r>
-        <w:fldChar w:fldCharType="begin"/>
-      </w:r>
-      <w:r>
-        <w:rPr>
-          <w:lang w:val="pl-PL"/>
-        </w:rPr>
-        <w:instrText>HYPERLINK "https://docs.djangoproject.com/en/4.2/ref/templates/builtins"</w:instrText>
-      </w:r>
-      <w:r>
-        <w:fldChar w:fldCharType="separate"/>
-      </w:r>
-      <w:r>
-        <w:rPr>
-          <w:rStyle w:val="Hipercze"/>
-          <w:lang w:val="pl-PL"/>
-        </w:rPr>
-        <w:t>https://docs.djangoproject.com/en/4.2/ref/templates/builtins</w:t>
-      </w:r>
-      <w:r>
-        <w:rPr>
-          <w:rStyle w:val="Hipercze"/>
-          <w:lang w:val="pl-PL"/>
-        </w:rPr>
-        <w:fldChar w:fldCharType="end"/>
-      </w:r>
+      <w:hyperlink r:id="rId10" w:history="1">
+        <w:r>
+          <w:rPr>
+            <w:rStyle w:val="Hipercze"/>
+            <w:lang w:val="pl-PL"/>
+          </w:rPr>
+          <w:t>https://docs.djangoproject.com/en/4.2/ref/templates/builtins</w:t>
+        </w:r>
+      </w:hyperlink>
     </w:p>
     <w:p>
       <w:pPr>
@@ -4129,7 +4112,7 @@
                     <pic:cNvPicPr/>
                   </pic:nvPicPr>
                   <pic:blipFill>
-                    <a:blip r:embed="rId10"/>
+                    <a:blip r:embed="rId11"/>
                     <a:stretch>
                       <a:fillRect/>
                     </a:stretch>
@@ -4298,7 +4281,7 @@
                     <pic:cNvPicPr/>
                   </pic:nvPicPr>
                   <pic:blipFill>
-                    <a:blip r:embed="rId11"/>
+                    <a:blip r:embed="rId12"/>
                     <a:stretch>
                       <a:fillRect/>
                     </a:stretch>
@@ -4412,7 +4395,7 @@
                     <pic:cNvPicPr/>
                   </pic:nvPicPr>
                   <pic:blipFill>
-                    <a:blip r:embed="rId12"/>
+                    <a:blip r:embed="rId13"/>
                     <a:stretch>
                       <a:fillRect/>
                     </a:stretch>
@@ -4538,7 +4521,7 @@
                     <pic:cNvPicPr/>
                   </pic:nvPicPr>
                   <pic:blipFill>
-                    <a:blip r:embed="rId13"/>
+                    <a:blip r:embed="rId14"/>
                     <a:stretch>
                       <a:fillRect/>
                     </a:stretch>
@@ -4649,7 +4632,7 @@
                     <pic:cNvPicPr/>
                   </pic:nvPicPr>
                   <pic:blipFill>
-                    <a:blip r:embed="rId14"/>
+                    <a:blip r:embed="rId15"/>
                     <a:stretch>
                       <a:fillRect/>
                     </a:stretch>
@@ -4717,7 +4700,7 @@
                     <pic:cNvPicPr/>
                   </pic:nvPicPr>
                   <pic:blipFill>
-                    <a:blip r:embed="rId15"/>
+                    <a:blip r:embed="rId16"/>
                     <a:stretch>
                       <a:fillRect/>
                     </a:stretch>
@@ -4806,7 +4789,7 @@
                     <pic:cNvPicPr/>
                   </pic:nvPicPr>
                   <pic:blipFill>
-                    <a:blip r:embed="rId16"/>
+                    <a:blip r:embed="rId17"/>
                     <a:stretch>
                       <a:fillRect/>
                     </a:stretch>
@@ -4991,7 +4974,7 @@
                     <pic:cNvPicPr/>
                   </pic:nvPicPr>
                   <pic:blipFill>
-                    <a:blip r:embed="rId17"/>
+                    <a:blip r:embed="rId18"/>
                     <a:stretch>
                       <a:fillRect/>
                     </a:stretch>
@@ -5084,7 +5067,7 @@
                     <pic:cNvPicPr/>
                   </pic:nvPicPr>
                   <pic:blipFill>
-                    <a:blip r:embed="rId18"/>
+                    <a:blip r:embed="rId19"/>
                     <a:stretch>
                       <a:fillRect/>
                     </a:stretch>
@@ -5132,7 +5115,7 @@
                     <pic:cNvPicPr/>
                   </pic:nvPicPr>
                   <pic:blipFill>
-                    <a:blip r:embed="rId19"/>
+                    <a:blip r:embed="rId20"/>
                     <a:stretch>
                       <a:fillRect/>
                     </a:stretch>
@@ -5489,32 +5472,15 @@
           <w:lang w:val="pl-PL"/>
         </w:rPr>
       </w:pPr>
-      <w:r>
-        <w:fldChar w:fldCharType="begin"/>
-      </w:r>
-      <w:r>
-        <w:rPr>
-          <w:lang w:val="pl-PL"/>
-        </w:rPr>
-        <w:instrText>HYPERLINK "https://docs.djangoproject.com/en/4.2/ref/models/querysets/" \l "field-lookups"</w:instrText>
-      </w:r>
-      <w:r>
-        <w:fldChar w:fldCharType="separate"/>
-      </w:r>
-      <w:r>
-        <w:rPr>
-          <w:rStyle w:val="Hipercze"/>
-          <w:lang w:val="pl-PL"/>
-        </w:rPr>
-        <w:t>https://docs.djangoproject.com/en/4.2/ref/models/querysets/#field-lookups</w:t>
-      </w:r>
-      <w:r>
-        <w:rPr>
-          <w:rStyle w:val="Hipercze"/>
-          <w:lang w:val="pl-PL"/>
-        </w:rPr>
-        <w:fldChar w:fldCharType="end"/>
-      </w:r>
+      <w:hyperlink r:id="rId21" w:anchor="field-lookups" w:history="1">
+        <w:r>
+          <w:rPr>
+            <w:rStyle w:val="Hipercze"/>
+            <w:lang w:val="pl-PL"/>
+          </w:rPr>
+          <w:t>https://docs.djangoproject.com/en/4.2/ref/models/querysets/#field-lookups</w:t>
+        </w:r>
+      </w:hyperlink>
     </w:p>
     <w:p>
       <w:pPr>
@@ -5695,7 +5661,7 @@
                     <pic:cNvPicPr/>
                   </pic:nvPicPr>
                   <pic:blipFill>
-                    <a:blip r:embed="rId20"/>
+                    <a:blip r:embed="rId22"/>
                     <a:stretch>
                       <a:fillRect/>
                     </a:stretch>
@@ -5965,7 +5931,7 @@
                     <pic:cNvPicPr/>
                   </pic:nvPicPr>
                   <pic:blipFill>
-                    <a:blip r:embed="rId21"/>
+                    <a:blip r:embed="rId23"/>
                     <a:stretch>
                       <a:fillRect/>
                     </a:stretch>
@@ -6062,7 +6028,7 @@
                     <pic:cNvPicPr/>
                   </pic:nvPicPr>
                   <pic:blipFill>
-                    <a:blip r:embed="rId22"/>
+                    <a:blip r:embed="rId24"/>
                     <a:stretch>
                       <a:fillRect/>
                     </a:stretch>
@@ -6306,7 +6272,7 @@
                     <pic:cNvPicPr/>
                   </pic:nvPicPr>
                   <pic:blipFill>
-                    <a:blip r:embed="rId23"/>
+                    <a:blip r:embed="rId25"/>
                     <a:stretch>
                       <a:fillRect/>
                     </a:stretch>
@@ -6403,7 +6369,7 @@
                     <pic:cNvPicPr/>
                   </pic:nvPicPr>
                   <pic:blipFill>
-                    <a:blip r:embed="rId24"/>
+                    <a:blip r:embed="rId26"/>
                     <a:stretch>
                       <a:fillRect/>
                     </a:stretch>
@@ -6483,7 +6449,7 @@
                     <pic:cNvPicPr/>
                   </pic:nvPicPr>
                   <pic:blipFill>
-                    <a:blip r:embed="rId25"/>
+                    <a:blip r:embed="rId27"/>
                     <a:stretch>
                       <a:fillRect/>
                     </a:stretch>
@@ -6578,7 +6544,7 @@
                     <pic:cNvPicPr/>
                   </pic:nvPicPr>
                   <pic:blipFill>
-                    <a:blip r:embed="rId26"/>
+                    <a:blip r:embed="rId28"/>
                     <a:stretch>
                       <a:fillRect/>
                     </a:stretch>
@@ -6611,14 +6577,12 @@
         </w:rPr>
         <w:t xml:space="preserve">Dzięki temu  możemy się </w:t>
       </w:r>
-      <w:proofErr w:type="spellStart"/>
-      <w:r>
-        <w:rPr>
-          <w:lang w:val="pl-PL"/>
-        </w:rPr>
-        <w:t>zalogowac</w:t>
-      </w:r>
-      <w:proofErr w:type="spellEnd"/>
+      <w:r>
+        <w:rPr>
+          <w:lang w:val="pl-PL"/>
+        </w:rPr>
+        <w:t>zalogować</w:t>
+      </w:r>
       <w:r>
         <w:rPr>
           <w:lang w:val="pl-PL"/>
@@ -6638,14 +6602,12 @@
         </w:rPr>
         <w:t xml:space="preserve">Aby widzieć </w:t>
       </w:r>
-      <w:proofErr w:type="spellStart"/>
-      <w:r>
-        <w:rPr>
-          <w:lang w:val="pl-PL"/>
-        </w:rPr>
-        <w:t>poszczeólne</w:t>
-      </w:r>
-      <w:proofErr w:type="spellEnd"/>
+      <w:r>
+        <w:rPr>
+          <w:lang w:val="pl-PL"/>
+        </w:rPr>
+        <w:t>poszczególne</w:t>
+      </w:r>
       <w:r>
         <w:rPr>
           <w:lang w:val="pl-PL"/>
@@ -6695,7 +6657,7 @@
                     <pic:cNvPicPr/>
                   </pic:nvPicPr>
                   <pic:blipFill>
-                    <a:blip r:embed="rId27"/>
+                    <a:blip r:embed="rId29"/>
                     <a:stretch>
                       <a:fillRect/>
                     </a:stretch>
@@ -6779,7 +6741,7 @@
                     <pic:cNvPicPr/>
                   </pic:nvPicPr>
                   <pic:blipFill>
-                    <a:blip r:embed="rId28"/>
+                    <a:blip r:embed="rId30"/>
                     <a:stretch>
                       <a:fillRect/>
                     </a:stretch>
@@ -7133,7 +7095,7 @@
                     <pic:cNvPicPr/>
                   </pic:nvPicPr>
                   <pic:blipFill>
-                    <a:blip r:embed="rId29"/>
+                    <a:blip r:embed="rId31"/>
                     <a:stretch>
                       <a:fillRect/>
                     </a:stretch>
@@ -7174,7 +7136,7 @@
                     <pic:cNvPicPr/>
                   </pic:nvPicPr>
                   <pic:blipFill>
-                    <a:blip r:embed="rId30"/>
+                    <a:blip r:embed="rId32"/>
                     <a:stretch>
                       <a:fillRect/>
                     </a:stretch>
@@ -7249,7 +7211,7 @@
                     <pic:cNvPicPr/>
                   </pic:nvPicPr>
                   <pic:blipFill>
-                    <a:blip r:embed="rId31"/>
+                    <a:blip r:embed="rId33"/>
                     <a:stretch>
                       <a:fillRect/>
                     </a:stretch>
@@ -7394,7 +7356,7 @@
                     <pic:cNvPicPr/>
                   </pic:nvPicPr>
                   <pic:blipFill>
-                    <a:blip r:embed="rId32"/>
+                    <a:blip r:embed="rId34"/>
                     <a:stretch>
                       <a:fillRect/>
                     </a:stretch>
@@ -7663,7 +7625,7 @@
                     <pic:cNvPicPr/>
                   </pic:nvPicPr>
                   <pic:blipFill>
-                    <a:blip r:embed="rId33"/>
+                    <a:blip r:embed="rId35"/>
                     <a:stretch>
                       <a:fillRect/>
                     </a:stretch>
@@ -7739,7 +7701,7 @@
                     <pic:cNvPicPr/>
                   </pic:nvPicPr>
                   <pic:blipFill>
-                    <a:blip r:embed="rId34"/>
+                    <a:blip r:embed="rId36"/>
                     <a:stretch>
                       <a:fillRect/>
                     </a:stretch>
@@ -7856,7 +7818,7 @@
                     <pic:cNvPicPr/>
                   </pic:nvPicPr>
                   <pic:blipFill>
-                    <a:blip r:embed="rId35"/>
+                    <a:blip r:embed="rId37"/>
                     <a:stretch>
                       <a:fillRect/>
                     </a:stretch>
@@ -8055,7 +8017,7 @@
                     <pic:cNvPicPr/>
                   </pic:nvPicPr>
                   <pic:blipFill>
-                    <a:blip r:embed="rId36"/>
+                    <a:blip r:embed="rId38"/>
                     <a:stretch>
                       <a:fillRect/>
                     </a:stretch>
@@ -8130,7 +8092,7 @@
                     <pic:cNvPicPr/>
                   </pic:nvPicPr>
                   <pic:blipFill>
-                    <a:blip r:embed="rId37"/>
+                    <a:blip r:embed="rId39"/>
                     <a:stretch>
                       <a:fillRect/>
                     </a:stretch>
@@ -8171,7 +8133,7 @@
                     <pic:cNvPicPr/>
                   </pic:nvPicPr>
                   <pic:blipFill>
-                    <a:blip r:embed="rId38"/>
+                    <a:blip r:embed="rId40"/>
                     <a:stretch>
                       <a:fillRect/>
                     </a:stretch>
@@ -8277,7 +8239,7 @@
                     <pic:cNvPicPr/>
                   </pic:nvPicPr>
                   <pic:blipFill>
-                    <a:blip r:embed="rId39"/>
+                    <a:blip r:embed="rId41"/>
                     <a:stretch>
                       <a:fillRect/>
                     </a:stretch>
@@ -8372,7 +8334,7 @@
                     <pic:cNvPicPr/>
                   </pic:nvPicPr>
                   <pic:blipFill>
-                    <a:blip r:embed="rId40"/>
+                    <a:blip r:embed="rId42"/>
                     <a:stretch>
                       <a:fillRect/>
                     </a:stretch>
@@ -8476,7 +8438,7 @@
                     <pic:cNvPicPr/>
                   </pic:nvPicPr>
                   <pic:blipFill>
-                    <a:blip r:embed="rId41"/>
+                    <a:blip r:embed="rId43"/>
                     <a:stretch>
                       <a:fillRect/>
                     </a:stretch>
@@ -8579,7 +8541,7 @@
                     <pic:cNvPicPr/>
                   </pic:nvPicPr>
                   <pic:blipFill>
-                    <a:blip r:embed="rId42"/>
+                    <a:blip r:embed="rId44"/>
                     <a:stretch>
                       <a:fillRect/>
                     </a:stretch>
@@ -8620,7 +8582,7 @@
                     <pic:cNvPicPr/>
                   </pic:nvPicPr>
                   <pic:blipFill>
-                    <a:blip r:embed="rId43"/>
+                    <a:blip r:embed="rId45"/>
                     <a:stretch>
                       <a:fillRect/>
                     </a:stretch>
@@ -8695,7 +8657,7 @@
                     <pic:cNvPicPr/>
                   </pic:nvPicPr>
                   <pic:blipFill>
-                    <a:blip r:embed="rId44"/>
+                    <a:blip r:embed="rId46"/>
                     <a:stretch>
                       <a:fillRect/>
                     </a:stretch>
@@ -9031,32 +8993,15 @@
           <w:lang w:val="pl-PL"/>
         </w:rPr>
       </w:pPr>
-      <w:r>
-        <w:fldChar w:fldCharType="begin"/>
-      </w:r>
-      <w:r>
-        <w:rPr>
-          <w:lang w:val="pl-PL"/>
-        </w:rPr>
-        <w:instrText>HYPERLINK "https://docs.djangoproject.com/en/4.2/ref/forms/fields/"</w:instrText>
-      </w:r>
-      <w:r>
-        <w:fldChar w:fldCharType="separate"/>
-      </w:r>
-      <w:r>
-        <w:rPr>
-          <w:rStyle w:val="Hipercze"/>
-          <w:lang w:val="pl-PL"/>
-        </w:rPr>
-        <w:t>https://docs.djangoproject.com/en/4.2/ref/forms/fields/</w:t>
-      </w:r>
-      <w:r>
-        <w:rPr>
-          <w:rStyle w:val="Hipercze"/>
-          <w:lang w:val="pl-PL"/>
-        </w:rPr>
-        <w:fldChar w:fldCharType="end"/>
-      </w:r>
+      <w:hyperlink r:id="rId47" w:history="1">
+        <w:r>
+          <w:rPr>
+            <w:rStyle w:val="Hipercze"/>
+            <w:lang w:val="pl-PL"/>
+          </w:rPr>
+          <w:t>https://docs.djangoproject.com/en/4.2/ref/forms/fields/</w:t>
+        </w:r>
+      </w:hyperlink>
       <w:r>
         <w:rPr>
           <w:lang w:val="pl-PL"/>
@@ -9152,7 +9097,7 @@
                     <pic:cNvPicPr/>
                   </pic:nvPicPr>
                   <pic:blipFill>
-                    <a:blip r:embed="rId45"/>
+                    <a:blip r:embed="rId48"/>
                     <a:stretch>
                       <a:fillRect/>
                     </a:stretch>
@@ -9338,7 +9283,7 @@
                     <pic:cNvPicPr/>
                   </pic:nvPicPr>
                   <pic:blipFill>
-                    <a:blip r:embed="rId46"/>
+                    <a:blip r:embed="rId49"/>
                     <a:stretch>
                       <a:fillRect/>
                     </a:stretch>
@@ -9420,7 +9365,7 @@
                     <pic:cNvPicPr/>
                   </pic:nvPicPr>
                   <pic:blipFill>
-                    <a:blip r:embed="rId47"/>
+                    <a:blip r:embed="rId50"/>
                     <a:stretch>
                       <a:fillRect/>
                     </a:stretch>
@@ -9496,7 +9441,7 @@
                     <pic:cNvPicPr/>
                   </pic:nvPicPr>
                   <pic:blipFill>
-                    <a:blip r:embed="rId48"/>
+                    <a:blip r:embed="rId51"/>
                     <a:stretch>
                       <a:fillRect/>
                     </a:stretch>
@@ -9571,7 +9516,7 @@
                     <pic:cNvPicPr/>
                   </pic:nvPicPr>
                   <pic:blipFill>
-                    <a:blip r:embed="rId49"/>
+                    <a:blip r:embed="rId52"/>
                     <a:stretch>
                       <a:fillRect/>
                     </a:stretch>
@@ -9645,7 +9590,7 @@
                     <pic:cNvPicPr/>
                   </pic:nvPicPr>
                   <pic:blipFill>
-                    <a:blip r:embed="rId50"/>
+                    <a:blip r:embed="rId53"/>
                     <a:stretch>
                       <a:fillRect/>
                     </a:stretch>
@@ -9809,7 +9754,7 @@
                     <pic:cNvPicPr/>
                   </pic:nvPicPr>
                   <pic:blipFill>
-                    <a:blip r:embed="rId51"/>
+                    <a:blip r:embed="rId54"/>
                     <a:stretch>
                       <a:fillRect/>
                     </a:stretch>
@@ -9910,7 +9855,7 @@
                     <pic:cNvPicPr/>
                   </pic:nvPicPr>
                   <pic:blipFill>
-                    <a:blip r:embed="rId52"/>
+                    <a:blip r:embed="rId55"/>
                     <a:stretch>
                       <a:fillRect/>
                     </a:stretch>
@@ -9978,32 +9923,15 @@
           <w:lang w:val="pl-PL"/>
         </w:rPr>
       </w:pPr>
-      <w:r>
-        <w:fldChar w:fldCharType="begin"/>
-      </w:r>
-      <w:r>
-        <w:rPr>
-          <w:lang w:val="pl-PL"/>
-        </w:rPr>
-        <w:instrText>HYPERLINK "https://docs.djangoproject.com/en/4.2/topics/class-based-views/intro/"</w:instrText>
-      </w:r>
-      <w:r>
-        <w:fldChar w:fldCharType="separate"/>
-      </w:r>
-      <w:r>
-        <w:rPr>
-          <w:rStyle w:val="Hipercze"/>
-          <w:lang w:val="pl-PL"/>
-        </w:rPr>
-        <w:t>https://docs.djangoproject.com/en/4.2/topics/class-based-views/intro/</w:t>
-      </w:r>
-      <w:r>
-        <w:rPr>
-          <w:rStyle w:val="Hipercze"/>
-          <w:lang w:val="pl-PL"/>
-        </w:rPr>
-        <w:fldChar w:fldCharType="end"/>
-      </w:r>
+      <w:hyperlink r:id="rId56" w:history="1">
+        <w:r>
+          <w:rPr>
+            <w:rStyle w:val="Hipercze"/>
+            <w:lang w:val="pl-PL"/>
+          </w:rPr>
+          <w:t>https://docs.djangoproject.com/en/4.2/topics/class-based-views/intro/</w:t>
+        </w:r>
+      </w:hyperlink>
       <w:r>
         <w:rPr>
           <w:lang w:val="pl-PL"/>
@@ -10249,7 +10177,7 @@
                     <pic:cNvPicPr/>
                   </pic:nvPicPr>
                   <pic:blipFill>
-                    <a:blip r:embed="rId53"/>
+                    <a:blip r:embed="rId57"/>
                     <a:stretch>
                       <a:fillRect/>
                     </a:stretch>
@@ -10296,7 +10224,7 @@
                     <pic:cNvPicPr/>
                   </pic:nvPicPr>
                   <pic:blipFill>
-                    <a:blip r:embed="rId54"/>
+                    <a:blip r:embed="rId58"/>
                     <a:stretch>
                       <a:fillRect/>
                     </a:stretch>
@@ -10412,7 +10340,7 @@
                     <pic:cNvPicPr/>
                   </pic:nvPicPr>
                   <pic:blipFill>
-                    <a:blip r:embed="rId55"/>
+                    <a:blip r:embed="rId59"/>
                     <a:stretch>
                       <a:fillRect/>
                     </a:stretch>
@@ -10750,7 +10678,7 @@
                     <pic:cNvPicPr/>
                   </pic:nvPicPr>
                   <pic:blipFill>
-                    <a:blip r:embed="rId56"/>
+                    <a:blip r:embed="rId60"/>
                     <a:stretch>
                       <a:fillRect/>
                     </a:stretch>
@@ -10797,7 +10725,7 @@
                     <pic:cNvPicPr/>
                   </pic:nvPicPr>
                   <pic:blipFill>
-                    <a:blip r:embed="rId57"/>
+                    <a:blip r:embed="rId61"/>
                     <a:stretch>
                       <a:fillRect/>
                     </a:stretch>
@@ -10933,7 +10861,7 @@
                     <pic:cNvPicPr/>
                   </pic:nvPicPr>
                   <pic:blipFill>
-                    <a:blip r:embed="rId58"/>
+                    <a:blip r:embed="rId62"/>
                     <a:stretch>
                       <a:fillRect/>
                     </a:stretch>
@@ -11023,7 +10951,7 @@
                     <pic:cNvPicPr/>
                   </pic:nvPicPr>
                   <pic:blipFill>
-                    <a:blip r:embed="rId59"/>
+                    <a:blip r:embed="rId63"/>
                     <a:stretch>
                       <a:fillRect/>
                     </a:stretch>
@@ -11282,7 +11210,7 @@
                     <pic:cNvPicPr/>
                   </pic:nvPicPr>
                   <pic:blipFill>
-                    <a:blip r:embed="rId60"/>
+                    <a:blip r:embed="rId64"/>
                     <a:stretch>
                       <a:fillRect/>
                     </a:stretch>
@@ -11329,7 +11257,7 @@
                     <pic:cNvPicPr/>
                   </pic:nvPicPr>
                   <pic:blipFill>
-                    <a:blip r:embed="rId61"/>
+                    <a:blip r:embed="rId65"/>
                     <a:stretch>
                       <a:fillRect/>
                     </a:stretch>
@@ -11750,7 +11678,7 @@
                     <pic:cNvPicPr/>
                   </pic:nvPicPr>
                   <pic:blipFill>
-                    <a:blip r:embed="rId62"/>
+                    <a:blip r:embed="rId66"/>
                     <a:stretch>
                       <a:fillRect/>
                     </a:stretch>
@@ -11797,7 +11725,7 @@
                     <pic:cNvPicPr/>
                   </pic:nvPicPr>
                   <pic:blipFill>
-                    <a:blip r:embed="rId63"/>
+                    <a:blip r:embed="rId67"/>
                     <a:stretch>
                       <a:fillRect/>
                     </a:stretch>
@@ -11872,7 +11800,7 @@
                     <pic:cNvPicPr/>
                   </pic:nvPicPr>
                   <pic:blipFill>
-                    <a:blip r:embed="rId64"/>
+                    <a:blip r:embed="rId68"/>
                     <a:stretch>
                       <a:fillRect/>
                     </a:stretch>
@@ -11946,32 +11874,15 @@
         </w:rPr>
         <w:t xml:space="preserve">Dokumentacja co możemy zrobić z obiektem file: </w:t>
       </w:r>
-      <w:r>
-        <w:fldChar w:fldCharType="begin"/>
-      </w:r>
-      <w:r>
-        <w:rPr>
-          <w:lang w:val="pl-PL"/>
-        </w:rPr>
-        <w:instrText>HYPERLINK "https://docs.djangoproject.com/en/4.2/ref/files/uploads/"</w:instrText>
-      </w:r>
-      <w:r>
-        <w:fldChar w:fldCharType="separate"/>
-      </w:r>
-      <w:r>
-        <w:rPr>
-          <w:rStyle w:val="Hipercze"/>
-          <w:lang w:val="pl-PL"/>
-        </w:rPr>
-        <w:t>https://docs.djangoproject.com/en/4.2/ref/files/uploads/</w:t>
-      </w:r>
-      <w:r>
-        <w:rPr>
-          <w:rStyle w:val="Hipercze"/>
-          <w:lang w:val="pl-PL"/>
-        </w:rPr>
-        <w:fldChar w:fldCharType="end"/>
-      </w:r>
+      <w:hyperlink r:id="rId69" w:history="1">
+        <w:r>
+          <w:rPr>
+            <w:rStyle w:val="Hipercze"/>
+            <w:lang w:val="pl-PL"/>
+          </w:rPr>
+          <w:t>https://docs.djangoproject.com/en/4.2/ref/files/uploads/</w:t>
+        </w:r>
+      </w:hyperlink>
       <w:r>
         <w:rPr>
           <w:lang w:val="pl-PL"/>
@@ -12111,7 +12022,7 @@
                     <pic:cNvPicPr/>
                   </pic:nvPicPr>
                   <pic:blipFill>
-                    <a:blip r:embed="rId65"/>
+                    <a:blip r:embed="rId70"/>
                     <a:stretch>
                       <a:fillRect/>
                     </a:stretch>
@@ -12171,7 +12082,7 @@
                     <pic:cNvPicPr/>
                   </pic:nvPicPr>
                   <pic:blipFill>
-                    <a:blip r:embed="rId66"/>
+                    <a:blip r:embed="rId71"/>
                     <a:stretch>
                       <a:fillRect/>
                     </a:stretch>
@@ -12278,7 +12189,7 @@
                     <pic:cNvPicPr/>
                   </pic:nvPicPr>
                   <pic:blipFill>
-                    <a:blip r:embed="rId67"/>
+                    <a:blip r:embed="rId72"/>
                     <a:stretch>
                       <a:fillRect/>
                     </a:stretch>
@@ -12325,7 +12236,7 @@
                     <pic:cNvPicPr/>
                   </pic:nvPicPr>
                   <pic:blipFill>
-                    <a:blip r:embed="rId68"/>
+                    <a:blip r:embed="rId73"/>
                     <a:stretch>
                       <a:fillRect/>
                     </a:stretch>
@@ -12413,7 +12324,7 @@
                     <pic:cNvPicPr/>
                   </pic:nvPicPr>
                   <pic:blipFill>
-                    <a:blip r:embed="rId69"/>
+                    <a:blip r:embed="rId74"/>
                     <a:stretch>
                       <a:fillRect/>
                     </a:stretch>
@@ -12571,7 +12482,7 @@
                     <pic:cNvPicPr/>
                   </pic:nvPicPr>
                   <pic:blipFill>
-                    <a:blip r:embed="rId70"/>
+                    <a:blip r:embed="rId75"/>
                     <a:stretch>
                       <a:fillRect/>
                     </a:stretch>
@@ -12729,7 +12640,7 @@
                     <pic:cNvPicPr/>
                   </pic:nvPicPr>
                   <pic:blipFill>
-                    <a:blip r:embed="rId71"/>
+                    <a:blip r:embed="rId76"/>
                     <a:stretch>
                       <a:fillRect/>
                     </a:stretch>
@@ -12803,7 +12714,7 @@
                     <pic:cNvPicPr/>
                   </pic:nvPicPr>
                   <pic:blipFill>
-                    <a:blip r:embed="rId72"/>
+                    <a:blip r:embed="rId77"/>
                     <a:stretch>
                       <a:fillRect/>
                     </a:stretch>
@@ -12898,7 +12809,7 @@
                     <pic:cNvPicPr/>
                   </pic:nvPicPr>
                   <pic:blipFill>
-                    <a:blip r:embed="rId73"/>
+                    <a:blip r:embed="rId78"/>
                     <a:stretch>
                       <a:fillRect/>
                     </a:stretch>
@@ -13009,7 +12920,7 @@
                     <pic:cNvPicPr/>
                   </pic:nvPicPr>
                   <pic:blipFill>
-                    <a:blip r:embed="rId74"/>
+                    <a:blip r:embed="rId79"/>
                     <a:stretch>
                       <a:fillRect/>
                     </a:stretch>
@@ -13112,7 +13023,7 @@
                     <pic:cNvPicPr/>
                   </pic:nvPicPr>
                   <pic:blipFill>
-                    <a:blip r:embed="rId75"/>
+                    <a:blip r:embed="rId80"/>
                     <a:stretch>
                       <a:fillRect/>
                     </a:stretch>
@@ -13257,7 +13168,7 @@
                     <pic:cNvPicPr/>
                   </pic:nvPicPr>
                   <pic:blipFill>
-                    <a:blip r:embed="rId76"/>
+                    <a:blip r:embed="rId81"/>
                     <a:stretch>
                       <a:fillRect/>
                     </a:stretch>
@@ -13319,7 +13230,7 @@
                     <pic:cNvPicPr/>
                   </pic:nvPicPr>
                   <pic:blipFill>
-                    <a:blip r:embed="rId77"/>
+                    <a:blip r:embed="rId82"/>
                     <a:stretch>
                       <a:fillRect/>
                     </a:stretch>
@@ -13495,7 +13406,7 @@
                     <pic:cNvPicPr/>
                   </pic:nvPicPr>
                   <pic:blipFill>
-                    <a:blip r:embed="rId78"/>
+                    <a:blip r:embed="rId83"/>
                     <a:stretch>
                       <a:fillRect/>
                     </a:stretch>
@@ -13610,7 +13521,7 @@
                     <pic:cNvPicPr/>
                   </pic:nvPicPr>
                   <pic:blipFill>
-                    <a:blip r:embed="rId79"/>
+                    <a:blip r:embed="rId84"/>
                     <a:stretch>
                       <a:fillRect/>
                     </a:stretch>
@@ -13897,7 +13808,7 @@
                     <pic:cNvPicPr/>
                   </pic:nvPicPr>
                   <pic:blipFill>
-                    <a:blip r:embed="rId80"/>
+                    <a:blip r:embed="rId85"/>
                     <a:stretch>
                       <a:fillRect/>
                     </a:stretch>
@@ -13962,7 +13873,7 @@
                     <pic:cNvPicPr/>
                   </pic:nvPicPr>
                   <pic:blipFill>
-                    <a:blip r:embed="rId81"/>
+                    <a:blip r:embed="rId86"/>
                     <a:stretch>
                       <a:fillRect/>
                     </a:stretch>
@@ -14310,7 +14221,7 @@
                     <pic:cNvPicPr/>
                   </pic:nvPicPr>
                   <pic:blipFill>
-                    <a:blip r:embed="rId82"/>
+                    <a:blip r:embed="rId87"/>
                     <a:stretch>
                       <a:fillRect/>
                     </a:stretch>
@@ -14669,7 +14580,7 @@
                     <pic:cNvPicPr/>
                   </pic:nvPicPr>
                   <pic:blipFill>
-                    <a:blip r:embed="rId83"/>
+                    <a:blip r:embed="rId88"/>
                     <a:stretch>
                       <a:fillRect/>
                     </a:stretch>
@@ -14830,7 +14741,7 @@
                     <pic:cNvPicPr/>
                   </pic:nvPicPr>
                   <pic:blipFill>
-                    <a:blip r:embed="rId84"/>
+                    <a:blip r:embed="rId89"/>
                     <a:stretch>
                       <a:fillRect/>
                     </a:stretch>
@@ -14873,7 +14784,7 @@
                     <pic:cNvPicPr/>
                   </pic:nvPicPr>
                   <pic:blipFill>
-                    <a:blip r:embed="rId85"/>
+                    <a:blip r:embed="rId90"/>
                     <a:stretch>
                       <a:fillRect/>
                     </a:stretch>
@@ -14980,7 +14891,7 @@
                     <pic:cNvPicPr/>
                   </pic:nvPicPr>
                   <pic:blipFill>
-                    <a:blip r:embed="rId86"/>
+                    <a:blip r:embed="rId91"/>
                     <a:stretch>
                       <a:fillRect/>
                     </a:stretch>
@@ -15033,7 +14944,7 @@
                     <pic:cNvPicPr/>
                   </pic:nvPicPr>
                   <pic:blipFill>
-                    <a:blip r:embed="rId87"/>
+                    <a:blip r:embed="rId92"/>
                     <a:stretch>
                       <a:fillRect/>
                     </a:stretch>
@@ -15250,7 +15161,7 @@
                     <pic:cNvPicPr/>
                   </pic:nvPicPr>
                   <pic:blipFill>
-                    <a:blip r:embed="rId88"/>
+                    <a:blip r:embed="rId93"/>
                     <a:stretch>
                       <a:fillRect/>
                     </a:stretch>
@@ -15363,7 +15274,7 @@
                     <pic:cNvPicPr/>
                   </pic:nvPicPr>
                   <pic:blipFill>
-                    <a:blip r:embed="rId89"/>
+                    <a:blip r:embed="rId94"/>
                     <a:stretch>
                       <a:fillRect/>
                     </a:stretch>
@@ -15405,7 +15316,7 @@
                     <pic:cNvPicPr/>
                   </pic:nvPicPr>
                   <pic:blipFill>
-                    <a:blip r:embed="rId90"/>
+                    <a:blip r:embed="rId95"/>
                     <a:stretch>
                       <a:fillRect/>
                     </a:stretch>
@@ -15510,7 +15421,7 @@
                     <pic:cNvPicPr/>
                   </pic:nvPicPr>
                   <pic:blipFill>
-                    <a:blip r:embed="rId91"/>
+                    <a:blip r:embed="rId96"/>
                     <a:stretch>
                       <a:fillRect/>
                     </a:stretch>
@@ -15628,7 +15539,7 @@
                     <pic:cNvPicPr/>
                   </pic:nvPicPr>
                   <pic:blipFill>
-                    <a:blip r:embed="rId92"/>
+                    <a:blip r:embed="rId97"/>
                     <a:stretch>
                       <a:fillRect/>
                     </a:stretch>
@@ -15763,7 +15674,7 @@
                     <pic:cNvPicPr/>
                   </pic:nvPicPr>
                   <pic:blipFill>
-                    <a:blip r:embed="rId93"/>
+                    <a:blip r:embed="rId98"/>
                     <a:stretch>
                       <a:fillRect/>
                     </a:stretch>
@@ -15842,7 +15753,7 @@
                     <pic:cNvPicPr/>
                   </pic:nvPicPr>
                   <pic:blipFill>
-                    <a:blip r:embed="rId94"/>
+                    <a:blip r:embed="rId99"/>
                     <a:stretch>
                       <a:fillRect/>
                     </a:stretch>
@@ -15890,7 +15801,7 @@
                     <pic:cNvPicPr/>
                   </pic:nvPicPr>
                   <pic:blipFill>
-                    <a:blip r:embed="rId95"/>
+                    <a:blip r:embed="rId100"/>
                     <a:stretch>
                       <a:fillRect/>
                     </a:stretch>
@@ -15938,7 +15849,7 @@
                     <pic:cNvPicPr/>
                   </pic:nvPicPr>
                   <pic:blipFill>
-                    <a:blip r:embed="rId96"/>
+                    <a:blip r:embed="rId101"/>
                     <a:stretch>
                       <a:fillRect/>
                     </a:stretch>
@@ -16029,7 +15940,7 @@
                     <pic:cNvPicPr/>
                   </pic:nvPicPr>
                   <pic:blipFill>
-                    <a:blip r:embed="rId97"/>
+                    <a:blip r:embed="rId102"/>
                     <a:stretch>
                       <a:fillRect/>
                     </a:stretch>
@@ -16172,7 +16083,7 @@
                     <pic:cNvPicPr/>
                   </pic:nvPicPr>
                   <pic:blipFill>
-                    <a:blip r:embed="rId98"/>
+                    <a:blip r:embed="rId103"/>
                     <a:stretch>
                       <a:fillRect/>
                     </a:stretch>
@@ -16252,7 +16163,7 @@
                     <pic:cNvPicPr/>
                   </pic:nvPicPr>
                   <pic:blipFill>
-                    <a:blip r:embed="rId99"/>
+                    <a:blip r:embed="rId104"/>
                     <a:stretch>
                       <a:fillRect/>
                     </a:stretch>
@@ -16344,7 +16255,7 @@
                     <pic:cNvPicPr/>
                   </pic:nvPicPr>
                   <pic:blipFill>
-                    <a:blip r:embed="rId100"/>
+                    <a:blip r:embed="rId105"/>
                     <a:stretch>
                       <a:fillRect/>
                     </a:stretch>
@@ -16464,7 +16375,7 @@
                     <pic:cNvPicPr/>
                   </pic:nvPicPr>
                   <pic:blipFill>
-                    <a:blip r:embed="rId101"/>
+                    <a:blip r:embed="rId106"/>
                     <a:stretch>
                       <a:fillRect/>
                     </a:stretch>
@@ -16675,7 +16586,7 @@
                     <pic:cNvPicPr/>
                   </pic:nvPicPr>
                   <pic:blipFill>
-                    <a:blip r:embed="rId102"/>
+                    <a:blip r:embed="rId107"/>
                     <a:stretch>
                       <a:fillRect/>
                     </a:stretch>
@@ -16723,7 +16634,7 @@
                     <pic:cNvPicPr/>
                   </pic:nvPicPr>
                   <pic:blipFill>
-                    <a:blip r:embed="rId103"/>
+                    <a:blip r:embed="rId108"/>
                     <a:stretch>
                       <a:fillRect/>
                     </a:stretch>
@@ -16770,7 +16681,7 @@
                     <pic:cNvPicPr/>
                   </pic:nvPicPr>
                   <pic:blipFill>
-                    <a:blip r:embed="rId104"/>
+                    <a:blip r:embed="rId109"/>
                     <a:stretch>
                       <a:fillRect/>
                     </a:stretch>
@@ -17047,7 +16958,7 @@
                     <pic:cNvPicPr/>
                   </pic:nvPicPr>
                   <pic:blipFill>
-                    <a:blip r:embed="rId105"/>
+                    <a:blip r:embed="rId110"/>
                     <a:stretch>
                       <a:fillRect/>
                     </a:stretch>
@@ -17095,7 +17006,7 @@
                     <pic:cNvPicPr/>
                   </pic:nvPicPr>
                   <pic:blipFill>
-                    <a:blip r:embed="rId106"/>
+                    <a:blip r:embed="rId111"/>
                     <a:stretch>
                       <a:fillRect/>
                     </a:stretch>
@@ -17166,7 +17077,7 @@
                     <pic:cNvPicPr/>
                   </pic:nvPicPr>
                   <pic:blipFill>
-                    <a:blip r:embed="rId107"/>
+                    <a:blip r:embed="rId112"/>
                     <a:stretch>
                       <a:fillRect/>
                     </a:stretch>
@@ -17323,7 +17234,7 @@
                     <pic:cNvPicPr/>
                   </pic:nvPicPr>
                   <pic:blipFill>
-                    <a:blip r:embed="rId108"/>
+                    <a:blip r:embed="rId113"/>
                     <a:stretch>
                       <a:fillRect/>
                     </a:stretch>
@@ -17372,7 +17283,7 @@
                     <pic:cNvPicPr/>
                   </pic:nvPicPr>
                   <pic:blipFill>
-                    <a:blip r:embed="rId109"/>
+                    <a:blip r:embed="rId114"/>
                     <a:stretch>
                       <a:fillRect/>
                     </a:stretch>
@@ -17454,7 +17365,7 @@
                     <pic:cNvPicPr/>
                   </pic:nvPicPr>
                   <pic:blipFill>
-                    <a:blip r:embed="rId110"/>
+                    <a:blip r:embed="rId115"/>
                     <a:stretch>
                       <a:fillRect/>
                     </a:stretch>
@@ -17548,7 +17459,7 @@
                     <pic:cNvPicPr/>
                   </pic:nvPicPr>
                   <pic:blipFill>
-                    <a:blip r:embed="rId111"/>
+                    <a:blip r:embed="rId116"/>
                     <a:stretch>
                       <a:fillRect/>
                     </a:stretch>
@@ -17685,7 +17596,7 @@
                     <pic:cNvPicPr/>
                   </pic:nvPicPr>
                   <pic:blipFill>
-                    <a:blip r:embed="rId112"/>
+                    <a:blip r:embed="rId117"/>
                     <a:stretch>
                       <a:fillRect/>
                     </a:stretch>
@@ -17799,7 +17710,7 @@
                     <pic:cNvPicPr/>
                   </pic:nvPicPr>
                   <pic:blipFill>
-                    <a:blip r:embed="rId113"/>
+                    <a:blip r:embed="rId118"/>
                     <a:stretch>
                       <a:fillRect/>
                     </a:stretch>
@@ -17880,7 +17791,7 @@
                     <pic:cNvPicPr/>
                   </pic:nvPicPr>
                   <pic:blipFill>
-                    <a:blip r:embed="rId114"/>
+                    <a:blip r:embed="rId119"/>
                     <a:stretch>
                       <a:fillRect/>
                     </a:stretch>
@@ -17982,7 +17893,7 @@
                     <pic:cNvPicPr/>
                   </pic:nvPicPr>
                   <pic:blipFill>
-                    <a:blip r:embed="rId115"/>
+                    <a:blip r:embed="rId120"/>
                     <a:stretch>
                       <a:fillRect/>
                     </a:stretch>
@@ -18063,7 +17974,7 @@
                     <pic:cNvPicPr/>
                   </pic:nvPicPr>
                   <pic:blipFill>
-                    <a:blip r:embed="rId116"/>
+                    <a:blip r:embed="rId121"/>
                     <a:stretch>
                       <a:fillRect/>
                     </a:stretch>
@@ -18111,7 +18022,7 @@
                     <pic:cNvPicPr/>
                   </pic:nvPicPr>
                   <pic:blipFill>
-                    <a:blip r:embed="rId117"/>
+                    <a:blip r:embed="rId122"/>
                     <a:stretch>
                       <a:fillRect/>
                     </a:stretch>
@@ -18215,7 +18126,7 @@
                     <pic:cNvPicPr/>
                   </pic:nvPicPr>
                   <pic:blipFill>
-                    <a:blip r:embed="rId118"/>
+                    <a:blip r:embed="rId123"/>
                     <a:stretch>
                       <a:fillRect/>
                     </a:stretch>
@@ -18281,7 +18192,7 @@
                     <pic:cNvPicPr/>
                   </pic:nvPicPr>
                   <pic:blipFill>
-                    <a:blip r:embed="rId119"/>
+                    <a:blip r:embed="rId124"/>
                     <a:stretch>
                       <a:fillRect/>
                     </a:stretch>
@@ -18347,7 +18258,7 @@
                     <pic:cNvPicPr/>
                   </pic:nvPicPr>
                   <pic:blipFill>
-                    <a:blip r:embed="rId120"/>
+                    <a:blip r:embed="rId125"/>
                     <a:stretch>
                       <a:fillRect/>
                     </a:stretch>
@@ -18459,7 +18370,7 @@
                     <pic:cNvPicPr/>
                   </pic:nvPicPr>
                   <pic:blipFill>
-                    <a:blip r:embed="rId121"/>
+                    <a:blip r:embed="rId126"/>
                     <a:stretch>
                       <a:fillRect/>
                     </a:stretch>
@@ -18651,7 +18562,7 @@
                     <pic:cNvPicPr/>
                   </pic:nvPicPr>
                   <pic:blipFill>
-                    <a:blip r:embed="rId122"/>
+                    <a:blip r:embed="rId127"/>
                     <a:stretch>
                       <a:fillRect/>
                     </a:stretch>
@@ -18751,7 +18662,7 @@
                     <pic:cNvPicPr/>
                   </pic:nvPicPr>
                   <pic:blipFill>
-                    <a:blip r:embed="rId123"/>
+                    <a:blip r:embed="rId128"/>
                     <a:stretch>
                       <a:fillRect/>
                     </a:stretch>
@@ -18826,7 +18737,7 @@
                     <pic:cNvPicPr/>
                   </pic:nvPicPr>
                   <pic:blipFill>
-                    <a:blip r:embed="rId124"/>
+                    <a:blip r:embed="rId129"/>
                     <a:stretch>
                       <a:fillRect/>
                     </a:stretch>
@@ -18874,7 +18785,7 @@
                     <pic:cNvPicPr/>
                   </pic:nvPicPr>
                   <pic:blipFill>
-                    <a:blip r:embed="rId125"/>
+                    <a:blip r:embed="rId130"/>
                     <a:stretch>
                       <a:fillRect/>
                     </a:stretch>

</xml_diff>

<commit_message>
Correciton to Hosting with Postgre
</commit_message>
<xml_diff>
--- a/Django.docx
+++ b/Django.docx
@@ -15182,21 +15182,17 @@
         </w:drawing>
       </w:r>
     </w:p>
-    <w:p/>
-    <w:p/>
-    <w:p/>
-    <w:p/>
-    <w:p/>
-    <w:p>
-      <w:pPr>
-        <w:rPr>
-          <w:lang w:val="pl-PL"/>
-        </w:rPr>
-      </w:pPr>
-      <w:r>
-        <w:rPr>
-          <w:lang w:val="pl-PL"/>
-        </w:rPr>
+    <w:p>
+      <w:pPr>
+        <w:rPr>
+          <w:lang w:val="pl-PL"/>
+        </w:rPr>
+      </w:pPr>
+      <w:r>
+        <w:rPr>
+          <w:lang w:val="pl-PL"/>
+        </w:rPr>
+        <w:lastRenderedPageBreak/>
         <w:t xml:space="preserve">!!! UBER BARDZO </w:t>
       </w:r>
       <w:r>
@@ -15442,6 +15438,11 @@
         </w:drawing>
       </w:r>
     </w:p>
+    <w:p/>
+    <w:p/>
+    <w:p/>
+    <w:p/>
+    <w:p/>
     <w:p/>
     <w:p/>
     <w:p/>
@@ -15922,13 +15923,13 @@
       </w:pPr>
       <w:r>
         <w:rPr>
-          <w:noProof/>
+          <w:lang w:val="pl-PL"/>
         </w:rPr>
         <w:drawing>
-          <wp:inline distT="0" distB="0" distL="0" distR="0" wp14:anchorId="3C753A80" wp14:editId="0D599241">
-            <wp:extent cx="4223385" cy="2045287"/>
-            <wp:effectExtent l="0" t="0" r="5715" b="0"/>
-            <wp:docPr id="533472297" name="Picture 1" descr="A screen shot of a computer code&#10;&#10;Description automatically generated"/>
+          <wp:inline distT="0" distB="0" distL="0" distR="0" wp14:anchorId="1F39056B" wp14:editId="743CC849">
+            <wp:extent cx="4745894" cy="1805344"/>
+            <wp:effectExtent l="0" t="0" r="0" b="4445"/>
+            <wp:docPr id="1817548734" name="Obraz 1" descr="Obraz zawierający tekst, zrzut ekranu, Czcionka&#10;&#10;Opis wygenerowany automatycznie"/>
             <wp:cNvGraphicFramePr>
               <a:graphicFrameLocks xmlns:a="http://schemas.openxmlformats.org/drawingml/2006/main" noChangeAspect="1"/>
             </wp:cNvGraphicFramePr>
@@ -15936,7 +15937,7 @@
               <a:graphicData uri="http://schemas.openxmlformats.org/drawingml/2006/picture">
                 <pic:pic xmlns:pic="http://schemas.openxmlformats.org/drawingml/2006/picture">
                   <pic:nvPicPr>
-                    <pic:cNvPr id="533472297" name="Picture 1" descr="A screen shot of a computer code&#10;&#10;Description automatically generated"/>
+                    <pic:cNvPr id="1817548734" name="Obraz 1" descr="Obraz zawierający tekst, zrzut ekranu, Czcionka&#10;&#10;Opis wygenerowany automatycznie"/>
                     <pic:cNvPicPr/>
                   </pic:nvPicPr>
                   <pic:blipFill>
@@ -15948,7 +15949,7 @@
                   <pic:spPr>
                     <a:xfrm>
                       <a:off x="0" y="0"/>
-                      <a:ext cx="4226785" cy="2046933"/>
+                      <a:ext cx="4761469" cy="1811269"/>
                     </a:xfrm>
                     <a:prstGeom prst="rect">
                       <a:avLst/>
@@ -16824,7 +16825,19 @@
         <w:rPr>
           <w:lang w:val="en-GB"/>
         </w:rPr>
-        <w:t>Elastic beanstalk is just a tool to set up our server. What e chose is Nginx server.</w:t>
+        <w:t xml:space="preserve">Elastic beanstalk is just a tool to set up our server. What </w:t>
+      </w:r>
+      <w:r>
+        <w:rPr>
+          <w:lang w:val="en-GB"/>
+        </w:rPr>
+        <w:t>w</w:t>
+      </w:r>
+      <w:r>
+        <w:rPr>
+          <w:lang w:val="en-GB"/>
+        </w:rPr>
+        <w:t>e chose is Nginx server.</w:t>
       </w:r>
     </w:p>
     <w:p>

</xml_diff>